<commit_message>
Corrected the instructions: user don't need to adjust "MATLABHOSTDIR" by hand anymore.
</commit_message>
<xml_diff>
--- a/Demo-version/InstructionBasic.docx
+++ b/Demo-version/InstructionBasic.docx
@@ -1,6 +1,6 @@
 
 <file path=word/document.xml><?xml version="1.0" encoding="utf-8"?>
-<w:document xmlns:wpc="http://schemas.microsoft.com/office/word/2010/wordprocessingCanvas" xmlns:mc="http://schemas.openxmlformats.org/markup-compatibility/2006" xmlns:o="urn:schemas-microsoft-com:office:office" xmlns:r="http://schemas.openxmlformats.org/officeDocument/2006/relationships" xmlns:m="http://schemas.openxmlformats.org/officeDocument/2006/math" xmlns:v="urn:schemas-microsoft-com:vml" xmlns:wp14="http://schemas.microsoft.com/office/word/2010/wordprocessingDrawing" xmlns:wp="http://schemas.openxmlformats.org/drawingml/2006/wordprocessingDrawing" xmlns:w10="urn:schemas-microsoft-com:office:word" xmlns:w="http://schemas.openxmlformats.org/wordprocessingml/2006/main" xmlns:w14="http://schemas.microsoft.com/office/word/2010/wordml" xmlns:wpg="http://schemas.microsoft.com/office/word/2010/wordprocessingGroup" xmlns:wpi="http://schemas.microsoft.com/office/word/2010/wordprocessingInk" xmlns:wne="http://schemas.microsoft.com/office/word/2006/wordml" xmlns:wps="http://schemas.microsoft.com/office/word/2010/wordprocessingShape" mc:Ignorable="w14 wp14">
+<w:document xmlns:wpc="http://schemas.microsoft.com/office/word/2010/wordprocessingCanvas" xmlns:cx="http://schemas.microsoft.com/office/drawing/2014/chartex" xmlns:cx1="http://schemas.microsoft.com/office/drawing/2015/9/8/chartex" xmlns:cx2="http://schemas.microsoft.com/office/drawing/2015/10/21/chartex" xmlns:mc="http://schemas.openxmlformats.org/markup-compatibility/2006" xmlns:o="urn:schemas-microsoft-com:office:office" xmlns:r="http://schemas.openxmlformats.org/officeDocument/2006/relationships" xmlns:m="http://schemas.openxmlformats.org/officeDocument/2006/math" xmlns:v="urn:schemas-microsoft-com:vml" xmlns:wp14="http://schemas.microsoft.com/office/word/2010/wordprocessingDrawing" xmlns:wp="http://schemas.openxmlformats.org/drawingml/2006/wordprocessingDrawing" xmlns:w10="urn:schemas-microsoft-com:office:word" xmlns:w="http://schemas.openxmlformats.org/wordprocessingml/2006/main" xmlns:w14="http://schemas.microsoft.com/office/word/2010/wordml" xmlns:w15="http://schemas.microsoft.com/office/word/2012/wordml" xmlns:w16se="http://schemas.microsoft.com/office/word/2015/wordml/symex" xmlns:wpg="http://schemas.microsoft.com/office/word/2010/wordprocessingGroup" xmlns:wpi="http://schemas.microsoft.com/office/word/2010/wordprocessingInk" xmlns:wne="http://schemas.microsoft.com/office/word/2006/wordml" xmlns:wps="http://schemas.microsoft.com/office/word/2010/wordprocessingShape" mc:Ignorable="w14 w15 w16se wp14">
   <w:body>
     <w:sdt>
       <w:sdtPr>
@@ -770,20 +770,29 @@
           <w:lang w:val="en-GB"/>
         </w:rPr>
       </w:pPr>
+    </w:p>
+    <w:p>
+      <w:pPr>
+        <w:spacing w:line="276" w:lineRule="auto"/>
+        <w:jc w:val="both"/>
+        <w:rPr>
+          <w:rFonts w:ascii="Times New Roman" w:hAnsi="Times New Roman" w:cs="Times New Roman"/>
+          <w:sz w:val="26"/>
+          <w:szCs w:val="26"/>
+          <w:lang w:val="en-GB"/>
+        </w:rPr>
+      </w:pPr>
+      <w:r>
+        <w:rPr>
+          <w:rFonts w:ascii="Times New Roman" w:hAnsi="Times New Roman" w:cs="Times New Roman"/>
+          <w:sz w:val="26"/>
+          <w:szCs w:val="26"/>
+          <w:lang w:val="en-GB"/>
+        </w:rPr>
+        <w:t>The entire contents of Demo-version must be copied and installed anywhere on the local computer. To run GUI of ARACHNE the executabl</w:t>
+      </w:r>
       <w:bookmarkStart w:id="0" w:name="_GoBack"/>
       <w:bookmarkEnd w:id="0"/>
-    </w:p>
-    <w:p>
-      <w:pPr>
-        <w:spacing w:line="276" w:lineRule="auto"/>
-        <w:jc w:val="both"/>
-        <w:rPr>
-          <w:rFonts w:ascii="Times New Roman" w:hAnsi="Times New Roman" w:cs="Times New Roman"/>
-          <w:sz w:val="26"/>
-          <w:szCs w:val="26"/>
-          <w:lang w:val="en-GB"/>
-        </w:rPr>
-      </w:pPr>
       <w:r>
         <w:rPr>
           <w:rFonts w:ascii="Times New Roman" w:hAnsi="Times New Roman" w:cs="Times New Roman"/>
@@ -791,7 +800,7 @@
           <w:szCs w:val="26"/>
           <w:lang w:val="en-GB"/>
         </w:rPr>
-        <w:t xml:space="preserve">The entire contents of Demo-version must be copied and installed anywhere on the local computer. To run GUI of ARACHNE the executable START_Arachne.exe must be </w:t>
+        <w:t xml:space="preserve">e START_Arachne.exe must be </w:t>
       </w:r>
       <w:r>
         <w:rPr>
@@ -882,29 +891,9 @@
           <w:szCs w:val="26"/>
           <w:lang w:val="en-GB"/>
         </w:rPr>
-        <w:t xml:space="preserve">This directory contains executables and directory "Core", to create and to compute networks on the cluster with a preinstalled kernel. These executables were compiled in MATLAB version 8.1.0.604 (R2013a). To run them on a local computer where this version of MATLAB is not installed (or the computer does not have any version of </w:t>
+        <w:t xml:space="preserve">This directory contains executables and directory "Core", to create and to compute networks on the cluster with a preinstalled kernel. These executables were compiled in MATLAB version 8.1.0.604 (R2013a). To run them on a local computer where this version of MATLAB is not installed (or the computer does not have any version of Matlab), user has to install corresponding version of MATLAB Runtime (R2013a). It is a free package that can be downloaded from the next webpage:    </w:t>
       </w:r>
-      <w:proofErr w:type="spellStart"/>
-      <w:r>
-        <w:rPr>
-          <w:rFonts w:ascii="Times New Roman" w:hAnsi="Times New Roman" w:cs="Times New Roman"/>
-          <w:sz w:val="26"/>
-          <w:szCs w:val="26"/>
-          <w:lang w:val="en-GB"/>
-        </w:rPr>
-        <w:t>Matlab</w:t>
-      </w:r>
-      <w:proofErr w:type="spellEnd"/>
-      <w:r>
-        <w:rPr>
-          <w:rFonts w:ascii="Times New Roman" w:hAnsi="Times New Roman" w:cs="Times New Roman"/>
-          <w:sz w:val="26"/>
-          <w:szCs w:val="26"/>
-          <w:lang w:val="en-GB"/>
-        </w:rPr>
-        <w:t xml:space="preserve">), user has to install corresponding version of MATLAB Runtime (R2013a). It is a free package that can be downloaded from the next webpage:    </w:t>
-      </w:r>
-      <w:hyperlink r:id="rId8" w:history="1">
+      <w:hyperlink r:id="rId7" w:history="1">
         <w:r>
           <w:rPr>
             <w:rStyle w:val="Hyperlink"/>
@@ -1020,9 +1009,8 @@
           <w:szCs w:val="26"/>
           <w:lang w:val="en-GB"/>
         </w:rPr>
-        <w:t xml:space="preserve">Download all files keeping the structure of the directory "Core" to your computer </w:t>
+        <w:t>Download all files keeping the structure of the directory "Core" to your computer oper</w:t>
       </w:r>
-      <w:proofErr w:type="spellStart"/>
       <w:r>
         <w:rPr>
           <w:rFonts w:ascii="Times New Roman" w:hAnsi="Times New Roman" w:cs="Times New Roman"/>
@@ -1030,9 +1018,8 @@
           <w:szCs w:val="26"/>
           <w:lang w:val="en-GB"/>
         </w:rPr>
-        <w:t>opereting</w:t>
+        <w:t>a</w:t>
       </w:r>
-      <w:proofErr w:type="spellEnd"/>
       <w:r>
         <w:rPr>
           <w:rFonts w:ascii="Times New Roman" w:hAnsi="Times New Roman" w:cs="Times New Roman"/>
@@ -1040,7 +1027,7 @@
           <w:szCs w:val="26"/>
           <w:lang w:val="en-GB"/>
         </w:rPr>
-        <w:t xml:space="preserve"> under OS Windows in any place. </w:t>
+        <w:t xml:space="preserve">ting under OS Windows in any place. </w:t>
       </w:r>
     </w:p>
     <w:p>
@@ -1075,27 +1062,7 @@
           <w:szCs w:val="26"/>
           <w:lang w:val="en-GB"/>
         </w:rPr>
-        <w:t>Go to Core\3rdparty\scripts\win-</w:t>
-      </w:r>
-      <w:proofErr w:type="spellStart"/>
-      <w:r>
-        <w:rPr>
-          <w:rFonts w:ascii="Times New Roman" w:hAnsi="Times New Roman" w:cs="Times New Roman"/>
-          <w:sz w:val="26"/>
-          <w:szCs w:val="26"/>
-          <w:lang w:val="en-GB"/>
-        </w:rPr>
-        <w:t>lin</w:t>
-      </w:r>
-      <w:proofErr w:type="spellEnd"/>
-      <w:r>
-        <w:rPr>
-          <w:rFonts w:ascii="Times New Roman" w:hAnsi="Times New Roman" w:cs="Times New Roman"/>
-          <w:sz w:val="26"/>
-          <w:szCs w:val="26"/>
-          <w:lang w:val="en-GB"/>
-        </w:rPr>
-        <w:t>\params.bat</w:t>
+        <w:t xml:space="preserve">Now you can launch START_ARACHNE.exe to execute the program. </w:t>
       </w:r>
     </w:p>
     <w:p>
@@ -1123,26 +1090,6 @@
           <w:lang w:val="en-GB"/>
         </w:rPr>
       </w:pPr>
-      <w:proofErr w:type="gramStart"/>
-      <w:r>
-        <w:rPr>
-          <w:rFonts w:ascii="Times New Roman" w:hAnsi="Times New Roman" w:cs="Times New Roman"/>
-          <w:sz w:val="26"/>
-          <w:szCs w:val="26"/>
-          <w:lang w:val="en-GB"/>
-        </w:rPr>
-        <w:t>modify</w:t>
-      </w:r>
-      <w:proofErr w:type="gramEnd"/>
-      <w:r>
-        <w:rPr>
-          <w:rFonts w:ascii="Times New Roman" w:hAnsi="Times New Roman" w:cs="Times New Roman"/>
-          <w:sz w:val="26"/>
-          <w:szCs w:val="26"/>
-          <w:lang w:val="en-GB"/>
-        </w:rPr>
-        <w:t xml:space="preserve"> the row </w:t>
-      </w:r>
     </w:p>
     <w:p>
       <w:pPr>
@@ -1159,211 +1106,10 @@
     </w:p>
     <w:p>
       <w:pPr>
-        <w:spacing w:after="0"/>
-        <w:ind w:left="360"/>
-        <w:jc w:val="both"/>
-        <w:rPr>
-          <w:rFonts w:ascii="Times New Roman" w:hAnsi="Times New Roman" w:cs="Times New Roman"/>
-          <w:sz w:val="26"/>
-          <w:szCs w:val="26"/>
-          <w:lang w:val="en-GB"/>
-        </w:rPr>
-      </w:pPr>
-      <w:proofErr w:type="gramStart"/>
-      <w:r>
-        <w:rPr>
-          <w:rFonts w:ascii="Times New Roman" w:hAnsi="Times New Roman" w:cs="Times New Roman"/>
-          <w:sz w:val="26"/>
-          <w:szCs w:val="26"/>
-          <w:lang w:val="en-GB"/>
-        </w:rPr>
-        <w:t>set</w:t>
-      </w:r>
-      <w:proofErr w:type="gramEnd"/>
-      <w:r>
-        <w:rPr>
-          <w:rFonts w:ascii="Times New Roman" w:hAnsi="Times New Roman" w:cs="Times New Roman"/>
-          <w:sz w:val="26"/>
-          <w:szCs w:val="26"/>
-          <w:lang w:val="en-GB"/>
-        </w:rPr>
-        <w:t xml:space="preserve"> "MATLABHOSTDIR=d:\****" </w:t>
-      </w:r>
-    </w:p>
-    <w:p>
-      <w:pPr>
-        <w:spacing w:after="0"/>
-        <w:ind w:left="360"/>
-        <w:jc w:val="both"/>
-        <w:rPr>
-          <w:rFonts w:ascii="Times New Roman" w:hAnsi="Times New Roman" w:cs="Times New Roman"/>
-          <w:sz w:val="26"/>
-          <w:szCs w:val="26"/>
-          <w:lang w:val="en-GB"/>
-        </w:rPr>
-      </w:pPr>
-    </w:p>
-    <w:p>
-      <w:pPr>
-        <w:spacing w:after="0"/>
-        <w:ind w:left="360"/>
-        <w:jc w:val="both"/>
-        <w:rPr>
-          <w:rFonts w:ascii="Times New Roman" w:hAnsi="Times New Roman" w:cs="Times New Roman"/>
-          <w:sz w:val="26"/>
-          <w:szCs w:val="26"/>
-          <w:lang w:val="en-GB"/>
-        </w:rPr>
-      </w:pPr>
-      <w:proofErr w:type="spellStart"/>
-      <w:proofErr w:type="gramStart"/>
-      <w:r>
-        <w:rPr>
-          <w:rFonts w:ascii="Times New Roman" w:hAnsi="Times New Roman" w:cs="Times New Roman"/>
-          <w:sz w:val="26"/>
-          <w:szCs w:val="26"/>
-          <w:lang w:val="en-GB"/>
-        </w:rPr>
-        <w:t>wheere</w:t>
-      </w:r>
-      <w:proofErr w:type="spellEnd"/>
-      <w:proofErr w:type="gramEnd"/>
-      <w:r>
-        <w:rPr>
-          <w:rFonts w:ascii="Times New Roman" w:hAnsi="Times New Roman" w:cs="Times New Roman"/>
-          <w:sz w:val="26"/>
-          <w:szCs w:val="26"/>
-          <w:lang w:val="en-GB"/>
-        </w:rPr>
-        <w:t xml:space="preserve"> "d:\****" a place where you have copied the program</w:t>
-      </w:r>
-    </w:p>
-    <w:p>
-      <w:pPr>
-        <w:spacing w:after="0"/>
-        <w:ind w:left="360"/>
-        <w:jc w:val="both"/>
-        <w:rPr>
-          <w:rFonts w:ascii="Times New Roman" w:hAnsi="Times New Roman" w:cs="Times New Roman"/>
-          <w:sz w:val="26"/>
-          <w:szCs w:val="26"/>
-          <w:lang w:val="en-GB"/>
-        </w:rPr>
-      </w:pPr>
-    </w:p>
-    <w:p>
-      <w:pPr>
-        <w:spacing w:after="0"/>
-        <w:ind w:left="360"/>
-        <w:jc w:val="both"/>
-        <w:rPr>
-          <w:rFonts w:ascii="Times New Roman" w:hAnsi="Times New Roman" w:cs="Times New Roman"/>
-          <w:sz w:val="26"/>
-          <w:szCs w:val="26"/>
-          <w:lang w:val="en-GB"/>
-        </w:rPr>
-      </w:pPr>
-      <w:proofErr w:type="gramStart"/>
-      <w:r>
-        <w:rPr>
-          <w:rFonts w:ascii="Times New Roman" w:hAnsi="Times New Roman" w:cs="Times New Roman"/>
-          <w:sz w:val="26"/>
-          <w:szCs w:val="26"/>
-          <w:lang w:val="en-GB"/>
-        </w:rPr>
-        <w:t>save</w:t>
-      </w:r>
-      <w:proofErr w:type="gramEnd"/>
-      <w:r>
-        <w:rPr>
-          <w:rFonts w:ascii="Times New Roman" w:hAnsi="Times New Roman" w:cs="Times New Roman"/>
-          <w:sz w:val="26"/>
-          <w:szCs w:val="26"/>
-          <w:lang w:val="en-GB"/>
-        </w:rPr>
-        <w:t xml:space="preserve"> the param.bat</w:t>
-      </w:r>
-    </w:p>
-    <w:p>
-      <w:pPr>
-        <w:spacing w:after="0"/>
-        <w:ind w:left="360"/>
-        <w:jc w:val="both"/>
-        <w:rPr>
-          <w:rFonts w:ascii="Times New Roman" w:hAnsi="Times New Roman" w:cs="Times New Roman"/>
-          <w:sz w:val="26"/>
-          <w:szCs w:val="26"/>
-          <w:lang w:val="en-GB"/>
-        </w:rPr>
-      </w:pPr>
-    </w:p>
-    <w:p>
-      <w:pPr>
-        <w:spacing w:after="0"/>
-        <w:ind w:left="360"/>
-        <w:jc w:val="both"/>
-        <w:rPr>
-          <w:rFonts w:ascii="Times New Roman" w:hAnsi="Times New Roman" w:cs="Times New Roman"/>
-          <w:sz w:val="26"/>
-          <w:szCs w:val="26"/>
-          <w:lang w:val="en-GB"/>
-        </w:rPr>
-      </w:pPr>
-      <w:r>
-        <w:rPr>
-          <w:rFonts w:ascii="Times New Roman" w:hAnsi="Times New Roman" w:cs="Times New Roman"/>
-          <w:sz w:val="26"/>
-          <w:szCs w:val="26"/>
-          <w:lang w:val="en-GB"/>
-        </w:rPr>
-        <w:t xml:space="preserve">Now you can launch START_ARACHNE.exe to execute the program. </w:t>
-      </w:r>
-    </w:p>
-    <w:p>
-      <w:pPr>
-        <w:spacing w:after="0"/>
-        <w:ind w:left="360"/>
-        <w:jc w:val="both"/>
-        <w:rPr>
-          <w:rFonts w:ascii="Times New Roman" w:hAnsi="Times New Roman" w:cs="Times New Roman"/>
-          <w:sz w:val="26"/>
-          <w:szCs w:val="26"/>
-          <w:lang w:val="en-GB"/>
-        </w:rPr>
-      </w:pPr>
-    </w:p>
-    <w:p>
-      <w:pPr>
-        <w:spacing w:after="0"/>
-        <w:ind w:left="360"/>
-        <w:jc w:val="both"/>
-        <w:rPr>
-          <w:rFonts w:ascii="Times New Roman" w:hAnsi="Times New Roman" w:cs="Times New Roman"/>
-          <w:sz w:val="26"/>
-          <w:szCs w:val="26"/>
-          <w:lang w:val="en-GB"/>
-        </w:rPr>
-      </w:pPr>
-    </w:p>
-    <w:p>
-      <w:pPr>
-        <w:spacing w:after="0"/>
-        <w:ind w:left="360"/>
-        <w:jc w:val="both"/>
-        <w:rPr>
-          <w:rFonts w:ascii="Times New Roman" w:hAnsi="Times New Roman" w:cs="Times New Roman"/>
-          <w:sz w:val="26"/>
-          <w:szCs w:val="26"/>
-          <w:lang w:val="en-GB"/>
-        </w:rPr>
-      </w:pPr>
-    </w:p>
-    <w:p>
-      <w:pPr>
         <w:pStyle w:val="ListParagraph"/>
         <w:numPr>
           <w:ilvl w:val="0"/>
-          <w:numId w:val="10"/>
+          <w:numId w:val="11"/>
         </w:numPr>
         <w:spacing w:after="0"/>
         <w:jc w:val="both"/>
@@ -1454,7 +1200,7 @@
         <w:pStyle w:val="ListParagraph"/>
         <w:numPr>
           <w:ilvl w:val="0"/>
-          <w:numId w:val="10"/>
+          <w:numId w:val="11"/>
         </w:numPr>
         <w:spacing w:after="0"/>
         <w:jc w:val="both"/>
@@ -1493,7 +1239,7 @@
         <w:pStyle w:val="ListParagraph"/>
         <w:numPr>
           <w:ilvl w:val="0"/>
-          <w:numId w:val="10"/>
+          <w:numId w:val="11"/>
         </w:numPr>
         <w:spacing w:after="0"/>
         <w:jc w:val="both"/>
@@ -1511,67 +1257,7 @@
           <w:szCs w:val="26"/>
           <w:lang w:val="en-GB"/>
         </w:rPr>
-        <w:t xml:space="preserve">Using this GUI window user can a. check/modify the parameters of the “basic” networks </w:t>
-      </w:r>
-      <w:proofErr w:type="gramStart"/>
-      <w:r>
-        <w:rPr>
-          <w:rFonts w:ascii="Times New Roman" w:hAnsi="Times New Roman" w:cs="Times New Roman"/>
-          <w:sz w:val="26"/>
-          <w:szCs w:val="26"/>
-          <w:lang w:val="en-GB"/>
-        </w:rPr>
-        <w:t>model.</w:t>
-      </w:r>
-      <w:proofErr w:type="gramEnd"/>
-      <w:r>
-        <w:rPr>
-          <w:rFonts w:ascii="Times New Roman" w:hAnsi="Times New Roman" w:cs="Times New Roman"/>
-          <w:sz w:val="26"/>
-          <w:szCs w:val="26"/>
-          <w:lang w:val="en-GB"/>
-        </w:rPr>
-        <w:t xml:space="preserve"> See “Description parameters ARACHNE”. </w:t>
-      </w:r>
-      <w:proofErr w:type="gramStart"/>
-      <w:r>
-        <w:rPr>
-          <w:rFonts w:ascii="Times New Roman" w:hAnsi="Times New Roman" w:cs="Times New Roman"/>
-          <w:sz w:val="26"/>
-          <w:szCs w:val="26"/>
-          <w:lang w:val="en-GB"/>
-        </w:rPr>
-        <w:t>b</w:t>
-      </w:r>
-      <w:proofErr w:type="gramEnd"/>
-      <w:r>
-        <w:rPr>
-          <w:rFonts w:ascii="Times New Roman" w:hAnsi="Times New Roman" w:cs="Times New Roman"/>
-          <w:sz w:val="26"/>
-          <w:szCs w:val="26"/>
-          <w:lang w:val="en-GB"/>
-        </w:rPr>
-        <w:t xml:space="preserve">. upload the file with another input parameters. </w:t>
-      </w:r>
-      <w:proofErr w:type="gramStart"/>
-      <w:r>
-        <w:rPr>
-          <w:rFonts w:ascii="Times New Roman" w:hAnsi="Times New Roman" w:cs="Times New Roman"/>
-          <w:sz w:val="26"/>
-          <w:szCs w:val="26"/>
-          <w:lang w:val="en-GB"/>
-        </w:rPr>
-        <w:t>c</w:t>
-      </w:r>
-      <w:proofErr w:type="gramEnd"/>
-      <w:r>
-        <w:rPr>
-          <w:rFonts w:ascii="Times New Roman" w:hAnsi="Times New Roman" w:cs="Times New Roman"/>
-          <w:sz w:val="26"/>
-          <w:szCs w:val="26"/>
-          <w:lang w:val="en-GB"/>
-        </w:rPr>
-        <w:t>. save the new set of input parameters.</w:t>
+        <w:t>Using this GUI window user can a. check/modify the parameters of the “basic” networks model. See “Description parameters ARACHNE”. b. upload the file with another input parameters. c. save the new set of input parameters.</w:t>
       </w:r>
     </w:p>
     <w:p>
@@ -1592,7 +1278,7 @@
         <w:pStyle w:val="ListParagraph"/>
         <w:numPr>
           <w:ilvl w:val="0"/>
-          <w:numId w:val="10"/>
+          <w:numId w:val="11"/>
         </w:numPr>
         <w:spacing w:after="0"/>
         <w:jc w:val="both"/>
@@ -1610,117 +1296,7 @@
           <w:szCs w:val="26"/>
           <w:lang w:val="en-GB"/>
         </w:rPr>
-        <w:t xml:space="preserve">After modifying the parameters (if needed), then click OK, and the GUI generates the next window (External drivers for e-cells), in case, if </w:t>
-      </w:r>
-      <w:proofErr w:type="gramStart"/>
-      <w:r>
-        <w:rPr>
-          <w:rFonts w:ascii="Times New Roman" w:hAnsi="Times New Roman" w:cs="Times New Roman"/>
-          <w:sz w:val="26"/>
-          <w:szCs w:val="26"/>
-          <w:lang w:val="en-GB"/>
-        </w:rPr>
-        <w:t>Model(</w:t>
-      </w:r>
-      <w:proofErr w:type="gramEnd"/>
-      <w:r>
-        <w:rPr>
-          <w:rFonts w:ascii="Times New Roman" w:hAnsi="Times New Roman" w:cs="Times New Roman"/>
-          <w:sz w:val="26"/>
-          <w:szCs w:val="26"/>
-          <w:lang w:val="en-GB"/>
-        </w:rPr>
-        <w:t>STDP)-&gt;</w:t>
-      </w:r>
-      <w:proofErr w:type="spellStart"/>
-      <w:r>
-        <w:rPr>
-          <w:rFonts w:ascii="Times New Roman" w:hAnsi="Times New Roman" w:cs="Times New Roman"/>
-          <w:sz w:val="26"/>
-          <w:szCs w:val="26"/>
-          <w:lang w:val="en-GB"/>
-        </w:rPr>
-        <w:t>EnableSTDP</w:t>
-      </w:r>
-      <w:proofErr w:type="spellEnd"/>
-      <w:r>
-        <w:rPr>
-          <w:rFonts w:ascii="Times New Roman" w:hAnsi="Times New Roman" w:cs="Times New Roman"/>
-          <w:sz w:val="26"/>
-          <w:szCs w:val="26"/>
-          <w:lang w:val="en-GB"/>
-        </w:rPr>
-        <w:t xml:space="preserve"> box checked. At this point, the user may specify the input image (the spatial patter of activation of e-cells) for the network storing. To do so, user has three options a) using a matrix generated by MATLAB (see the picture), where the number of element corresponds to the number of e-cell. Using a mouse one can click on any e-cell (technically it means that user add the depolarization current to the e-cell). This method of the external pattern generation is </w:t>
-      </w:r>
-      <w:r>
-        <w:rPr>
-          <w:rFonts w:ascii="Times New Roman" w:hAnsi="Times New Roman" w:cs="Times New Roman"/>
-          <w:sz w:val="26"/>
-          <w:szCs w:val="26"/>
-          <w:lang w:val="en-GB"/>
-        </w:rPr>
-        <w:lastRenderedPageBreak/>
-        <w:t xml:space="preserve">convenient for small networks b) drawing a black and white image with any graphic editor. It was designed for large networks. (See the example picture). </w:t>
-      </w:r>
-      <w:proofErr w:type="gramStart"/>
-      <w:r>
-        <w:rPr>
-          <w:rFonts w:ascii="Times New Roman" w:hAnsi="Times New Roman" w:cs="Times New Roman"/>
-          <w:sz w:val="26"/>
-          <w:szCs w:val="26"/>
-          <w:lang w:val="en-GB"/>
-        </w:rPr>
-        <w:t>The a</w:t>
-      </w:r>
-      <w:proofErr w:type="gramEnd"/>
-      <w:r>
-        <w:rPr>
-          <w:rFonts w:ascii="Times New Roman" w:hAnsi="Times New Roman" w:cs="Times New Roman"/>
-          <w:sz w:val="26"/>
-          <w:szCs w:val="26"/>
-          <w:lang w:val="en-GB"/>
-        </w:rPr>
-        <w:t xml:space="preserve"> black and white image can be downloaded. c) Black pixel in all cases indicates the depolarizing e-cell by 1 mV. The value of depolarization can be changed via the GUI (</w:t>
-      </w:r>
-      <w:proofErr w:type="gramStart"/>
-      <w:r>
-        <w:rPr>
-          <w:rFonts w:ascii="Times New Roman" w:hAnsi="Times New Roman" w:cs="Times New Roman"/>
-          <w:sz w:val="26"/>
-          <w:szCs w:val="26"/>
-          <w:lang w:val="en-GB"/>
-        </w:rPr>
-        <w:t>Model(</w:t>
-      </w:r>
-      <w:proofErr w:type="gramEnd"/>
-      <w:r>
-        <w:rPr>
-          <w:rFonts w:ascii="Times New Roman" w:hAnsi="Times New Roman" w:cs="Times New Roman"/>
-          <w:sz w:val="26"/>
-          <w:szCs w:val="26"/>
-          <w:lang w:val="en-GB"/>
-        </w:rPr>
-        <w:t>STDP)-&gt;</w:t>
-      </w:r>
-      <w:proofErr w:type="spellStart"/>
-      <w:r>
-        <w:rPr>
-          <w:rFonts w:ascii="Times New Roman" w:hAnsi="Times New Roman" w:cs="Times New Roman"/>
-          <w:sz w:val="26"/>
-          <w:szCs w:val="26"/>
-          <w:lang w:val="en-GB"/>
-        </w:rPr>
-        <w:t>BlackValue</w:t>
-      </w:r>
-      <w:proofErr w:type="spellEnd"/>
-      <w:r>
-        <w:rPr>
-          <w:rFonts w:ascii="Times New Roman" w:hAnsi="Times New Roman" w:cs="Times New Roman"/>
-          <w:sz w:val="26"/>
-          <w:szCs w:val="26"/>
-          <w:lang w:val="en-GB"/>
-        </w:rPr>
-        <w:t>).</w:t>
+        <w:t>After modifying the parameters (if needed), then click OK, and the GUI generates the next window (External drivers for e-cells), in case, if Model(STDP)-&gt;EnableSTDP box checked. At this point, the user may specify the input image (the spatial patter of activation of e-cells) for the network storing. To do so, user has three options a) using a matrix generated by MATLAB (see the picture), where the number of element corresponds to the number of e-cell. Using a mouse one can click on any e-cell (technically it means that user add the depolarization current to the e-cell). This method of the external pattern generation is convenient for small networks b) drawing a black and white image with any graphic editor. It was designed for large networks. (See the example picture). The a black and white image can be downloaded. c) Black pixel in all cases indicates the depolarizing e-cell by 1 mV. The value of depolarization can be changed via the GUI (Model(STDP)-&gt;BlackValue).</w:t>
       </w:r>
     </w:p>
     <w:p>
@@ -1728,7 +1304,7 @@
         <w:pStyle w:val="ListParagraph"/>
         <w:numPr>
           <w:ilvl w:val="0"/>
-          <w:numId w:val="10"/>
+          <w:numId w:val="11"/>
         </w:numPr>
         <w:spacing w:after="0"/>
         <w:jc w:val="both"/>
@@ -1745,7 +1321,7 @@
         <w:pStyle w:val="ListParagraph"/>
         <w:numPr>
           <w:ilvl w:val="0"/>
-          <w:numId w:val="10"/>
+          <w:numId w:val="11"/>
         </w:numPr>
         <w:spacing w:after="0"/>
         <w:jc w:val="both"/>
@@ -1771,7 +1347,7 @@
         <w:pStyle w:val="ListParagraph"/>
         <w:numPr>
           <w:ilvl w:val="0"/>
-          <w:numId w:val="10"/>
+          <w:numId w:val="11"/>
         </w:numPr>
         <w:spacing w:after="0"/>
         <w:jc w:val="both"/>
@@ -1788,7 +1364,7 @@
         <w:pStyle w:val="ListParagraph"/>
         <w:numPr>
           <w:ilvl w:val="0"/>
-          <w:numId w:val="10"/>
+          <w:numId w:val="11"/>
         </w:numPr>
         <w:spacing w:after="0"/>
         <w:jc w:val="both"/>
@@ -1822,7 +1398,7 @@
       </w:pPr>
     </w:p>
     <w:sectPr>
-      <w:footerReference w:type="default" r:id="rId9"/>
+      <w:footerReference w:type="default" r:id="rId8"/>
       <w:pgSz w:w="12240" w:h="15840"/>
       <w:pgMar w:top="1440" w:right="758" w:bottom="1440" w:left="1134" w:header="720" w:footer="720" w:gutter="0"/>
       <w:cols w:space="720"/>
@@ -1833,7 +1409,7 @@
 </file>
 
 <file path=word/endnotes.xml><?xml version="1.0" encoding="utf-8"?>
-<w:endnotes xmlns:wpc="http://schemas.microsoft.com/office/word/2010/wordprocessingCanvas" xmlns:mc="http://schemas.openxmlformats.org/markup-compatibility/2006" xmlns:o="urn:schemas-microsoft-com:office:office" xmlns:r="http://schemas.openxmlformats.org/officeDocument/2006/relationships" xmlns:m="http://schemas.openxmlformats.org/officeDocument/2006/math" xmlns:v="urn:schemas-microsoft-com:vml" xmlns:wp14="http://schemas.microsoft.com/office/word/2010/wordprocessingDrawing" xmlns:wp="http://schemas.openxmlformats.org/drawingml/2006/wordprocessingDrawing" xmlns:w10="urn:schemas-microsoft-com:office:word" xmlns:w="http://schemas.openxmlformats.org/wordprocessingml/2006/main" xmlns:w14="http://schemas.microsoft.com/office/word/2010/wordml" xmlns:wpg="http://schemas.microsoft.com/office/word/2010/wordprocessingGroup" xmlns:wpi="http://schemas.microsoft.com/office/word/2010/wordprocessingInk" xmlns:wne="http://schemas.microsoft.com/office/word/2006/wordml" xmlns:wps="http://schemas.microsoft.com/office/word/2010/wordprocessingShape" mc:Ignorable="w14 wp14">
+<w:endnotes xmlns:wpc="http://schemas.microsoft.com/office/word/2010/wordprocessingCanvas" xmlns:cx="http://schemas.microsoft.com/office/drawing/2014/chartex" xmlns:cx1="http://schemas.microsoft.com/office/drawing/2015/9/8/chartex" xmlns:cx2="http://schemas.microsoft.com/office/drawing/2015/10/21/chartex" xmlns:mc="http://schemas.openxmlformats.org/markup-compatibility/2006" xmlns:o="urn:schemas-microsoft-com:office:office" xmlns:r="http://schemas.openxmlformats.org/officeDocument/2006/relationships" xmlns:m="http://schemas.openxmlformats.org/officeDocument/2006/math" xmlns:v="urn:schemas-microsoft-com:vml" xmlns:wp14="http://schemas.microsoft.com/office/word/2010/wordprocessingDrawing" xmlns:wp="http://schemas.openxmlformats.org/drawingml/2006/wordprocessingDrawing" xmlns:w10="urn:schemas-microsoft-com:office:word" xmlns:w="http://schemas.openxmlformats.org/wordprocessingml/2006/main" xmlns:w14="http://schemas.microsoft.com/office/word/2010/wordml" xmlns:w15="http://schemas.microsoft.com/office/word/2012/wordml" xmlns:w16se="http://schemas.microsoft.com/office/word/2015/wordml/symex" xmlns:wpg="http://schemas.microsoft.com/office/word/2010/wordprocessingGroup" xmlns:wpi="http://schemas.microsoft.com/office/word/2010/wordprocessingInk" xmlns:wne="http://schemas.microsoft.com/office/word/2006/wordml" xmlns:wps="http://schemas.microsoft.com/office/word/2010/wordprocessingShape" mc:Ignorable="w14 w15 w16se wp14">
   <w:endnote w:type="separator" w:id="-1">
     <w:p>
       <w:pPr>
@@ -1858,7 +1434,7 @@
 </file>
 
 <file path=word/footer1.xml><?xml version="1.0" encoding="utf-8"?>
-<w:ftr xmlns:wpc="http://schemas.microsoft.com/office/word/2010/wordprocessingCanvas" xmlns:mc="http://schemas.openxmlformats.org/markup-compatibility/2006" xmlns:o="urn:schemas-microsoft-com:office:office" xmlns:r="http://schemas.openxmlformats.org/officeDocument/2006/relationships" xmlns:m="http://schemas.openxmlformats.org/officeDocument/2006/math" xmlns:v="urn:schemas-microsoft-com:vml" xmlns:wp14="http://schemas.microsoft.com/office/word/2010/wordprocessingDrawing" xmlns:wp="http://schemas.openxmlformats.org/drawingml/2006/wordprocessingDrawing" xmlns:w10="urn:schemas-microsoft-com:office:word" xmlns:w="http://schemas.openxmlformats.org/wordprocessingml/2006/main" xmlns:w14="http://schemas.microsoft.com/office/word/2010/wordml" xmlns:wpg="http://schemas.microsoft.com/office/word/2010/wordprocessingGroup" xmlns:wpi="http://schemas.microsoft.com/office/word/2010/wordprocessingInk" xmlns:wne="http://schemas.microsoft.com/office/word/2006/wordml" xmlns:wps="http://schemas.microsoft.com/office/word/2010/wordprocessingShape" mc:Ignorable="w14 wp14">
+<w:ftr xmlns:wpc="http://schemas.microsoft.com/office/word/2010/wordprocessingCanvas" xmlns:cx="http://schemas.microsoft.com/office/drawing/2014/chartex" xmlns:cx1="http://schemas.microsoft.com/office/drawing/2015/9/8/chartex" xmlns:cx2="http://schemas.microsoft.com/office/drawing/2015/10/21/chartex" xmlns:mc="http://schemas.openxmlformats.org/markup-compatibility/2006" xmlns:o="urn:schemas-microsoft-com:office:office" xmlns:r="http://schemas.openxmlformats.org/officeDocument/2006/relationships" xmlns:m="http://schemas.openxmlformats.org/officeDocument/2006/math" xmlns:v="urn:schemas-microsoft-com:vml" xmlns:wp14="http://schemas.microsoft.com/office/word/2010/wordprocessingDrawing" xmlns:wp="http://schemas.openxmlformats.org/drawingml/2006/wordprocessingDrawing" xmlns:w10="urn:schemas-microsoft-com:office:word" xmlns:w="http://schemas.openxmlformats.org/wordprocessingml/2006/main" xmlns:w14="http://schemas.microsoft.com/office/word/2010/wordml" xmlns:w15="http://schemas.microsoft.com/office/word/2012/wordml" xmlns:w16se="http://schemas.microsoft.com/office/word/2015/wordml/symex" xmlns:wpg="http://schemas.microsoft.com/office/word/2010/wordprocessingGroup" xmlns:wpi="http://schemas.microsoft.com/office/word/2010/wordprocessingInk" xmlns:wne="http://schemas.microsoft.com/office/word/2006/wordml" xmlns:wps="http://schemas.microsoft.com/office/word/2010/wordprocessingShape" mc:Ignorable="w14 w15 w16se wp14">
   <w:sdt>
     <w:sdtPr>
       <w:id w:val="-73584994"/>
@@ -1891,7 +1467,7 @@
           <w:rPr>
             <w:noProof/>
           </w:rPr>
-          <w:t>2</w:t>
+          <w:t>1</w:t>
         </w:r>
         <w:r>
           <w:rPr>
@@ -1911,7 +1487,7 @@
 </file>
 
 <file path=word/footnotes.xml><?xml version="1.0" encoding="utf-8"?>
-<w:footnotes xmlns:wpc="http://schemas.microsoft.com/office/word/2010/wordprocessingCanvas" xmlns:mc="http://schemas.openxmlformats.org/markup-compatibility/2006" xmlns:o="urn:schemas-microsoft-com:office:office" xmlns:r="http://schemas.openxmlformats.org/officeDocument/2006/relationships" xmlns:m="http://schemas.openxmlformats.org/officeDocument/2006/math" xmlns:v="urn:schemas-microsoft-com:vml" xmlns:wp14="http://schemas.microsoft.com/office/word/2010/wordprocessingDrawing" xmlns:wp="http://schemas.openxmlformats.org/drawingml/2006/wordprocessingDrawing" xmlns:w10="urn:schemas-microsoft-com:office:word" xmlns:w="http://schemas.openxmlformats.org/wordprocessingml/2006/main" xmlns:w14="http://schemas.microsoft.com/office/word/2010/wordml" xmlns:wpg="http://schemas.microsoft.com/office/word/2010/wordprocessingGroup" xmlns:wpi="http://schemas.microsoft.com/office/word/2010/wordprocessingInk" xmlns:wne="http://schemas.microsoft.com/office/word/2006/wordml" xmlns:wps="http://schemas.microsoft.com/office/word/2010/wordprocessingShape" mc:Ignorable="w14 wp14">
+<w:footnotes xmlns:wpc="http://schemas.microsoft.com/office/word/2010/wordprocessingCanvas" xmlns:cx="http://schemas.microsoft.com/office/drawing/2014/chartex" xmlns:cx1="http://schemas.microsoft.com/office/drawing/2015/9/8/chartex" xmlns:cx2="http://schemas.microsoft.com/office/drawing/2015/10/21/chartex" xmlns:mc="http://schemas.openxmlformats.org/markup-compatibility/2006" xmlns:o="urn:schemas-microsoft-com:office:office" xmlns:r="http://schemas.openxmlformats.org/officeDocument/2006/relationships" xmlns:m="http://schemas.openxmlformats.org/officeDocument/2006/math" xmlns:v="urn:schemas-microsoft-com:vml" xmlns:wp14="http://schemas.microsoft.com/office/word/2010/wordprocessingDrawing" xmlns:wp="http://schemas.openxmlformats.org/drawingml/2006/wordprocessingDrawing" xmlns:w10="urn:schemas-microsoft-com:office:word" xmlns:w="http://schemas.openxmlformats.org/wordprocessingml/2006/main" xmlns:w14="http://schemas.microsoft.com/office/word/2010/wordml" xmlns:w15="http://schemas.microsoft.com/office/word/2012/wordml" xmlns:w16se="http://schemas.microsoft.com/office/word/2015/wordml/symex" xmlns:wpg="http://schemas.microsoft.com/office/word/2010/wordprocessingGroup" xmlns:wpi="http://schemas.microsoft.com/office/word/2010/wordprocessingInk" xmlns:wne="http://schemas.microsoft.com/office/word/2006/wordml" xmlns:wps="http://schemas.microsoft.com/office/word/2010/wordprocessingShape" mc:Ignorable="w14 w15 w16se wp14">
   <w:footnote w:type="separator" w:id="-1">
     <w:p>
       <w:pPr>
@@ -1936,8 +1512,8 @@
 </file>
 
 <file path=word/numbering.xml><?xml version="1.0" encoding="utf-8"?>
-<w:numbering xmlns:wpc="http://schemas.microsoft.com/office/word/2010/wordprocessingCanvas" xmlns:mc="http://schemas.openxmlformats.org/markup-compatibility/2006" xmlns:o="urn:schemas-microsoft-com:office:office" xmlns:r="http://schemas.openxmlformats.org/officeDocument/2006/relationships" xmlns:m="http://schemas.openxmlformats.org/officeDocument/2006/math" xmlns:v="urn:schemas-microsoft-com:vml" xmlns:wp14="http://schemas.microsoft.com/office/word/2010/wordprocessingDrawing" xmlns:wp="http://schemas.openxmlformats.org/drawingml/2006/wordprocessingDrawing" xmlns:w10="urn:schemas-microsoft-com:office:word" xmlns:w="http://schemas.openxmlformats.org/wordprocessingml/2006/main" xmlns:w14="http://schemas.microsoft.com/office/word/2010/wordml" xmlns:wpg="http://schemas.microsoft.com/office/word/2010/wordprocessingGroup" xmlns:wpi="http://schemas.microsoft.com/office/word/2010/wordprocessingInk" xmlns:wne="http://schemas.microsoft.com/office/word/2006/wordml" xmlns:wps="http://schemas.microsoft.com/office/word/2010/wordprocessingShape" mc:Ignorable="w14 wp14">
-  <w:abstractNum w:abstractNumId="0">
+<w:numbering xmlns:wpc="http://schemas.microsoft.com/office/word/2010/wordprocessingCanvas" xmlns:cx="http://schemas.microsoft.com/office/drawing/2014/chartex" xmlns:cx1="http://schemas.microsoft.com/office/drawing/2015/9/8/chartex" xmlns:cx2="http://schemas.microsoft.com/office/drawing/2015/10/21/chartex" xmlns:mc="http://schemas.openxmlformats.org/markup-compatibility/2006" xmlns:o="urn:schemas-microsoft-com:office:office" xmlns:r="http://schemas.openxmlformats.org/officeDocument/2006/relationships" xmlns:m="http://schemas.openxmlformats.org/officeDocument/2006/math" xmlns:v="urn:schemas-microsoft-com:vml" xmlns:wp14="http://schemas.microsoft.com/office/word/2010/wordprocessingDrawing" xmlns:wp="http://schemas.openxmlformats.org/drawingml/2006/wordprocessingDrawing" xmlns:w10="urn:schemas-microsoft-com:office:word" xmlns:w="http://schemas.openxmlformats.org/wordprocessingml/2006/main" xmlns:w14="http://schemas.microsoft.com/office/word/2010/wordml" xmlns:w15="http://schemas.microsoft.com/office/word/2012/wordml" xmlns:w16se="http://schemas.microsoft.com/office/word/2015/wordml/symex" xmlns:wpg="http://schemas.microsoft.com/office/word/2010/wordprocessingGroup" xmlns:wpi="http://schemas.microsoft.com/office/word/2010/wordprocessingInk" xmlns:wne="http://schemas.microsoft.com/office/word/2006/wordml" xmlns:wps="http://schemas.microsoft.com/office/word/2010/wordprocessingShape" mc:Ignorable="w14 w15 w16se wp14">
+  <w:abstractNum w:abstractNumId="0" w15:restartNumberingAfterBreak="0">
     <w:nsid w:val="02B20D31"/>
     <w:multiLevelType w:val="hybridMultilevel"/>
     <w:tmpl w:val="CA4C7D56"/>
@@ -2026,7 +1602,7 @@
       </w:pPr>
     </w:lvl>
   </w:abstractNum>
-  <w:abstractNum w:abstractNumId="1">
+  <w:abstractNum w:abstractNumId="1" w15:restartNumberingAfterBreak="0">
     <w:nsid w:val="05F702DC"/>
     <w:multiLevelType w:val="hybridMultilevel"/>
     <w:tmpl w:val="A3BCD572"/>
@@ -2116,7 +1692,7 @@
       </w:pPr>
     </w:lvl>
   </w:abstractNum>
-  <w:abstractNum w:abstractNumId="2">
+  <w:abstractNum w:abstractNumId="2" w15:restartNumberingAfterBreak="0">
     <w:nsid w:val="1F6937B0"/>
     <w:multiLevelType w:val="hybridMultilevel"/>
     <w:tmpl w:val="41364822"/>
@@ -2205,7 +1781,7 @@
       </w:pPr>
     </w:lvl>
   </w:abstractNum>
-  <w:abstractNum w:abstractNumId="3">
+  <w:abstractNum w:abstractNumId="3" w15:restartNumberingAfterBreak="0">
     <w:nsid w:val="32A34D55"/>
     <w:multiLevelType w:val="hybridMultilevel"/>
     <w:tmpl w:val="E102B10E"/>
@@ -2294,7 +1870,7 @@
       </w:pPr>
     </w:lvl>
   </w:abstractNum>
-  <w:abstractNum w:abstractNumId="4">
+  <w:abstractNum w:abstractNumId="4" w15:restartNumberingAfterBreak="0">
     <w:nsid w:val="3EAE637C"/>
     <w:multiLevelType w:val="hybridMultilevel"/>
     <w:tmpl w:val="BDF4E5FC"/>
@@ -2384,7 +1960,7 @@
       </w:pPr>
     </w:lvl>
   </w:abstractNum>
-  <w:abstractNum w:abstractNumId="5">
+  <w:abstractNum w:abstractNumId="5" w15:restartNumberingAfterBreak="0">
     <w:nsid w:val="3EC132E7"/>
     <w:multiLevelType w:val="hybridMultilevel"/>
     <w:tmpl w:val="FFA61CBE"/>
@@ -2473,7 +2049,7 @@
       </w:pPr>
     </w:lvl>
   </w:abstractNum>
-  <w:abstractNum w:abstractNumId="6">
+  <w:abstractNum w:abstractNumId="6" w15:restartNumberingAfterBreak="0">
     <w:nsid w:val="40165604"/>
     <w:multiLevelType w:val="hybridMultilevel"/>
     <w:tmpl w:val="E102B10E"/>
@@ -2562,7 +2138,7 @@
       </w:pPr>
     </w:lvl>
   </w:abstractNum>
-  <w:abstractNum w:abstractNumId="7">
+  <w:abstractNum w:abstractNumId="7" w15:restartNumberingAfterBreak="0">
     <w:nsid w:val="5DC763DC"/>
     <w:multiLevelType w:val="hybridMultilevel"/>
     <w:tmpl w:val="61DA5CA8"/>
@@ -2675,7 +2251,7 @@
       </w:rPr>
     </w:lvl>
   </w:abstractNum>
-  <w:abstractNum w:abstractNumId="8">
+  <w:abstractNum w:abstractNumId="8" w15:restartNumberingAfterBreak="0">
     <w:nsid w:val="674F0F4D"/>
     <w:multiLevelType w:val="multilevel"/>
     <w:tmpl w:val="0809001D"/>
@@ -2761,7 +2337,96 @@
       </w:pPr>
     </w:lvl>
   </w:abstractNum>
-  <w:abstractNum w:abstractNumId="9">
+  <w:abstractNum w:abstractNumId="9" w15:restartNumberingAfterBreak="0">
+    <w:nsid w:val="6DCF5B2A"/>
+    <w:multiLevelType w:val="hybridMultilevel"/>
+    <w:tmpl w:val="E102B10E"/>
+    <w:lvl w:ilvl="0" w:tplc="0419000F">
+      <w:start w:val="1"/>
+      <w:numFmt w:val="decimal"/>
+      <w:lvlText w:val="%1."/>
+      <w:lvlJc w:val="left"/>
+      <w:pPr>
+        <w:ind w:left="720" w:hanging="360"/>
+      </w:pPr>
+      <w:rPr>
+        <w:rFonts w:hint="default"/>
+      </w:rPr>
+    </w:lvl>
+    <w:lvl w:ilvl="1" w:tplc="04190019" w:tentative="1">
+      <w:start w:val="1"/>
+      <w:numFmt w:val="lowerLetter"/>
+      <w:lvlText w:val="%2."/>
+      <w:lvlJc w:val="left"/>
+      <w:pPr>
+        <w:ind w:left="1440" w:hanging="360"/>
+      </w:pPr>
+    </w:lvl>
+    <w:lvl w:ilvl="2" w:tplc="0419001B" w:tentative="1">
+      <w:start w:val="1"/>
+      <w:numFmt w:val="lowerRoman"/>
+      <w:lvlText w:val="%3."/>
+      <w:lvlJc w:val="right"/>
+      <w:pPr>
+        <w:ind w:left="2160" w:hanging="180"/>
+      </w:pPr>
+    </w:lvl>
+    <w:lvl w:ilvl="3" w:tplc="0419000F" w:tentative="1">
+      <w:start w:val="1"/>
+      <w:numFmt w:val="decimal"/>
+      <w:lvlText w:val="%4."/>
+      <w:lvlJc w:val="left"/>
+      <w:pPr>
+        <w:ind w:left="2880" w:hanging="360"/>
+      </w:pPr>
+    </w:lvl>
+    <w:lvl w:ilvl="4" w:tplc="04190019" w:tentative="1">
+      <w:start w:val="1"/>
+      <w:numFmt w:val="lowerLetter"/>
+      <w:lvlText w:val="%5."/>
+      <w:lvlJc w:val="left"/>
+      <w:pPr>
+        <w:ind w:left="3600" w:hanging="360"/>
+      </w:pPr>
+    </w:lvl>
+    <w:lvl w:ilvl="5" w:tplc="0419001B" w:tentative="1">
+      <w:start w:val="1"/>
+      <w:numFmt w:val="lowerRoman"/>
+      <w:lvlText w:val="%6."/>
+      <w:lvlJc w:val="right"/>
+      <w:pPr>
+        <w:ind w:left="4320" w:hanging="180"/>
+      </w:pPr>
+    </w:lvl>
+    <w:lvl w:ilvl="6" w:tplc="0419000F" w:tentative="1">
+      <w:start w:val="1"/>
+      <w:numFmt w:val="decimal"/>
+      <w:lvlText w:val="%7."/>
+      <w:lvlJc w:val="left"/>
+      <w:pPr>
+        <w:ind w:left="5040" w:hanging="360"/>
+      </w:pPr>
+    </w:lvl>
+    <w:lvl w:ilvl="7" w:tplc="04190019" w:tentative="1">
+      <w:start w:val="1"/>
+      <w:numFmt w:val="lowerLetter"/>
+      <w:lvlText w:val="%8."/>
+      <w:lvlJc w:val="left"/>
+      <w:pPr>
+        <w:ind w:left="5760" w:hanging="360"/>
+      </w:pPr>
+    </w:lvl>
+    <w:lvl w:ilvl="8" w:tplc="0419001B" w:tentative="1">
+      <w:start w:val="1"/>
+      <w:numFmt w:val="lowerRoman"/>
+      <w:lvlText w:val="%9."/>
+      <w:lvlJc w:val="right"/>
+      <w:pPr>
+        <w:ind w:left="6480" w:hanging="180"/>
+      </w:pPr>
+    </w:lvl>
+  </w:abstractNum>
+  <w:abstractNum w:abstractNumId="10" w15:restartNumberingAfterBreak="0">
     <w:nsid w:val="7991057A"/>
     <w:multiLevelType w:val="hybridMultilevel"/>
     <w:tmpl w:val="E1FAE090"/>
@@ -2861,7 +2526,7 @@
     <w:abstractNumId w:val="7"/>
   </w:num>
   <w:num w:numId="4">
-    <w:abstractNumId w:val="9"/>
+    <w:abstractNumId w:val="10"/>
   </w:num>
   <w:num w:numId="5">
     <w:abstractNumId w:val="2"/>
@@ -2881,11 +2546,14 @@
   <w:num w:numId="10">
     <w:abstractNumId w:val="6"/>
   </w:num>
+  <w:num w:numId="11">
+    <w:abstractNumId w:val="9"/>
+  </w:num>
 </w:numbering>
 </file>
 
 <file path=word/styles.xml><?xml version="1.0" encoding="utf-8"?>
-<w:styles xmlns:mc="http://schemas.openxmlformats.org/markup-compatibility/2006" xmlns:r="http://schemas.openxmlformats.org/officeDocument/2006/relationships" xmlns:w="http://schemas.openxmlformats.org/wordprocessingml/2006/main" xmlns:w14="http://schemas.microsoft.com/office/word/2010/wordml" mc:Ignorable="w14">
+<w:styles xmlns:mc="http://schemas.openxmlformats.org/markup-compatibility/2006" xmlns:r="http://schemas.openxmlformats.org/officeDocument/2006/relationships" xmlns:w="http://schemas.openxmlformats.org/wordprocessingml/2006/main" xmlns:w14="http://schemas.microsoft.com/office/word/2010/wordml" xmlns:w15="http://schemas.microsoft.com/office/word/2012/wordml" xmlns:w16se="http://schemas.microsoft.com/office/word/2015/wordml/symex" mc:Ignorable="w14 w15 w16se">
   <w:docDefaults>
     <w:rPrDefault>
       <w:rPr>
@@ -2901,556 +2569,379 @@
       </w:pPr>
     </w:pPrDefault>
   </w:docDefaults>
-  <w:latentStyles w:defLockedState="0" w:defUIPriority="99" w:defSemiHidden="1" w:defUnhideWhenUsed="1" w:defQFormat="0" w:count="267">
-    <w:lsdException w:name="Normal" w:semiHidden="0" w:uiPriority="0" w:unhideWhenUsed="0" w:qFormat="1"/>
-    <w:lsdException w:name="heading 1" w:semiHidden="0" w:uiPriority="9" w:unhideWhenUsed="0" w:qFormat="1"/>
-    <w:lsdException w:name="heading 2" w:uiPriority="9" w:qFormat="1"/>
-    <w:lsdException w:name="heading 3" w:uiPriority="9" w:qFormat="1"/>
-    <w:lsdException w:name="heading 4" w:uiPriority="9" w:qFormat="1"/>
-    <w:lsdException w:name="heading 5" w:uiPriority="9" w:qFormat="1"/>
-    <w:lsdException w:name="heading 6" w:uiPriority="9" w:qFormat="1"/>
-    <w:lsdException w:name="heading 7" w:uiPriority="9" w:qFormat="1"/>
-    <w:lsdException w:name="heading 8" w:uiPriority="9" w:qFormat="1"/>
-    <w:lsdException w:name="heading 9" w:uiPriority="9" w:qFormat="1"/>
-    <w:lsdException w:name="toc 1" w:uiPriority="39" w:qFormat="1"/>
-    <w:lsdException w:name="toc 2" w:uiPriority="39" w:qFormat="1"/>
-    <w:lsdException w:name="toc 3" w:uiPriority="39"/>
-    <w:lsdException w:name="toc 4" w:uiPriority="39"/>
-    <w:lsdException w:name="toc 5" w:uiPriority="39"/>
-    <w:lsdException w:name="toc 6" w:uiPriority="39"/>
-    <w:lsdException w:name="toc 7" w:uiPriority="39"/>
-    <w:lsdException w:name="toc 8" w:uiPriority="39"/>
-    <w:lsdException w:name="toc 9" w:uiPriority="39"/>
-    <w:lsdException w:name="caption" w:uiPriority="35" w:qFormat="1"/>
-    <w:lsdException w:name="Title" w:semiHidden="0" w:uiPriority="10" w:unhideWhenUsed="0" w:qFormat="1"/>
-    <w:lsdException w:name="Default Paragraph Font" w:uiPriority="1"/>
-    <w:lsdException w:name="Subtitle" w:semiHidden="0" w:uiPriority="11" w:unhideWhenUsed="0" w:qFormat="1"/>
-    <w:lsdException w:name="Strong" w:semiHidden="0" w:uiPriority="22" w:unhideWhenUsed="0" w:qFormat="1"/>
-    <w:lsdException w:name="Emphasis" w:semiHidden="0" w:uiPriority="20" w:unhideWhenUsed="0" w:qFormat="1"/>
-    <w:lsdException w:name="Table Grid" w:semiHidden="0" w:uiPriority="59" w:unhideWhenUsed="0"/>
-    <w:lsdException w:name="Placeholder Text" w:unhideWhenUsed="0"/>
-    <w:lsdException w:name="No Spacing" w:semiHidden="0" w:uiPriority="1" w:unhideWhenUsed="0" w:qFormat="1"/>
-    <w:lsdException w:name="Light Shading" w:semiHidden="0" w:uiPriority="60" w:unhideWhenUsed="0"/>
-    <w:lsdException w:name="Light List" w:semiHidden="0" w:uiPriority="61" w:unhideWhenUsed="0"/>
-    <w:lsdException w:name="Light Grid" w:semiHidden="0" w:uiPriority="62" w:unhideWhenUsed="0"/>
-    <w:lsdException w:name="Medium Shading 1" w:semiHidden="0" w:uiPriority="63" w:unhideWhenUsed="0"/>
-    <w:lsdException w:name="Medium Shading 2" w:semiHidden="0" w:uiPriority="64" w:unhideWhenUsed="0"/>
-    <w:lsdException w:name="Medium List 1" w:semiHidden="0" w:uiPriority="65" w:unhideWhenUsed="0"/>
-    <w:lsdException w:name="Medium List 2" w:semiHidden="0" w:uiPriority="66" w:unhideWhenUsed="0"/>
-    <w:lsdException w:name="Medium Grid 1" w:semiHidden="0" w:uiPriority="67" w:unhideWhenUsed="0"/>
-    <w:lsdException w:name="Medium Grid 2" w:semiHidden="0" w:uiPriority="68" w:unhideWhenUsed="0"/>
-    <w:lsdException w:name="Medium Grid 3" w:semiHidden="0" w:uiPriority="69" w:unhideWhenUsed="0"/>
-    <w:lsdException w:name="Dark List" w:semiHidden="0" w:uiPriority="70" w:unhideWhenUsed="0"/>
-    <w:lsdException w:name="Colorful Shading" w:semiHidden="0" w:uiPriority="71" w:unhideWhenUsed="0"/>
-    <w:lsdException w:name="Colorful List" w:semiHidden="0" w:uiPriority="72" w:unhideWhenUsed="0"/>
-    <w:lsdException w:name="Colorful Grid" w:semiHidden="0" w:uiPriority="73" w:unhideWhenUsed="0"/>
-    <w:lsdException w:name="Light Shading Accent 1" w:semiHidden="0" w:uiPriority="60" w:unhideWhenUsed="0"/>
-    <w:lsdException w:name="Light List Accent 1" w:semiHidden="0" w:uiPriority="61" w:unhideWhenUsed="0"/>
-    <w:lsdException w:name="Light Grid Accent 1" w:semiHidden="0" w:uiPriority="62" w:unhideWhenUsed="0"/>
-    <w:lsdException w:name="Medium Shading 1 Accent 1" w:semiHidden="0" w:uiPriority="63" w:unhideWhenUsed="0"/>
-    <w:lsdException w:name="Medium Shading 2 Accent 1" w:semiHidden="0" w:uiPriority="64" w:unhideWhenUsed="0"/>
-    <w:lsdException w:name="Medium List 1 Accent 1" w:semiHidden="0" w:uiPriority="65" w:unhideWhenUsed="0"/>
-    <w:lsdException w:name="Revision" w:unhideWhenUsed="0"/>
-    <w:lsdException w:name="List Paragraph" w:semiHidden="0" w:uiPriority="34" w:unhideWhenUsed="0" w:qFormat="1"/>
-    <w:lsdException w:name="Quote" w:semiHidden="0" w:uiPriority="29" w:unhideWhenUsed="0" w:qFormat="1"/>
-    <w:lsdException w:name="Intense Quote" w:semiHidden="0" w:uiPriority="30" w:unhideWhenUsed="0" w:qFormat="1"/>
-    <w:lsdException w:name="Medium List 2 Accent 1" w:semiHidden="0" w:uiPriority="66" w:unhideWhenUsed="0"/>
-    <w:lsdException w:name="Medium Grid 1 Accent 1" w:semiHidden="0" w:uiPriority="67" w:unhideWhenUsed="0"/>
-    <w:lsdException w:name="Medium Grid 2 Accent 1" w:semiHidden="0" w:uiPriority="68" w:unhideWhenUsed="0"/>
-    <w:lsdException w:name="Medium Grid 3 Accent 1" w:semiHidden="0" w:uiPriority="69" w:unhideWhenUsed="0"/>
-    <w:lsdException w:name="Dark List Accent 1" w:semiHidden="0" w:uiPriority="70" w:unhideWhenUsed="0"/>
-    <w:lsdException w:name="Colorful Shading Accent 1" w:semiHidden="0" w:uiPriority="71" w:unhideWhenUsed="0"/>
-    <w:lsdException w:name="Colorful List Accent 1" w:semiHidden="0" w:uiPriority="72" w:unhideWhenUsed="0"/>
-    <w:lsdException w:name="Colorful Grid Accent 1" w:semiHidden="0" w:uiPriority="73" w:unhideWhenUsed="0"/>
-    <w:lsdException w:name="Light Shading Accent 2" w:semiHidden="0" w:uiPriority="60" w:unhideWhenUsed="0"/>
-    <w:lsdException w:name="Light List Accent 2" w:semiHidden="0" w:uiPriority="61" w:unhideWhenUsed="0"/>
-    <w:lsdException w:name="Light Grid Accent 2" w:semiHidden="0" w:uiPriority="62" w:unhideWhenUsed="0"/>
-    <w:lsdException w:name="Medium Shading 1 Accent 2" w:semiHidden="0" w:uiPriority="63" w:unhideWhenUsed="0"/>
-    <w:lsdException w:name="Medium Shading 2 Accent 2" w:semiHidden="0" w:uiPriority="64" w:unhideWhenUsed="0"/>
-    <w:lsdException w:name="Medium List 1 Accent 2" w:semiHidden="0" w:uiPriority="65" w:unhideWhenUsed="0"/>
-    <w:lsdException w:name="Medium List 2 Accent 2" w:semiHidden="0" w:uiPriority="66" w:unhideWhenUsed="0"/>
-    <w:lsdException w:name="Medium Grid 1 Accent 2" w:semiHidden="0" w:uiPriority="67" w:unhideWhenUsed="0"/>
-    <w:lsdException w:name="Medium Grid 2 Accent 2" w:semiHidden="0" w:uiPriority="68" w:unhideWhenUsed="0"/>
-    <w:lsdException w:name="Medium Grid 3 Accent 2" w:semiHidden="0" w:uiPriority="69" w:unhideWhenUsed="0"/>
-    <w:lsdException w:name="Dark List Accent 2" w:semiHidden="0" w:uiPriority="70" w:unhideWhenUsed="0"/>
-    <w:lsdException w:name="Colorful Shading Accent 2" w:semiHidden="0" w:uiPriority="71" w:unhideWhenUsed="0"/>
-    <w:lsdException w:name="Colorful List Accent 2" w:semiHidden="0" w:uiPriority="72" w:unhideWhenUsed="0"/>
-    <w:lsdException w:name="Colorful Grid Accent 2" w:semiHidden="0" w:uiPriority="73" w:unhideWhenUsed="0"/>
-    <w:lsdException w:name="Light Shading Accent 3" w:semiHidden="0" w:uiPriority="60" w:unhideWhenUsed="0"/>
-    <w:lsdException w:name="Light List Accent 3" w:semiHidden="0" w:uiPriority="61" w:unhideWhenUsed="0"/>
-    <w:lsdException w:name="Light Grid Accent 3" w:semiHidden="0" w:uiPriority="62" w:unhideWhenUsed="0"/>
-    <w:lsdException w:name="Medium Shading 1 Accent 3" w:semiHidden="0" w:uiPriority="63" w:unhideWhenUsed="0"/>
-    <w:lsdException w:name="Medium Shading 2 Accent 3" w:semiHidden="0" w:uiPriority="64" w:unhideWhenUsed="0"/>
-    <w:lsdException w:name="Medium List 1 Accent 3" w:semiHidden="0" w:uiPriority="65" w:unhideWhenUsed="0"/>
-    <w:lsdException w:name="Medium List 2 Accent 3" w:semiHidden="0" w:uiPriority="66" w:unhideWhenUsed="0"/>
-    <w:lsdException w:name="Medium Grid 1 Accent 3" w:semiHidden="0" w:uiPriority="67" w:unhideWhenUsed="0"/>
-    <w:lsdException w:name="Medium Grid 2 Accent 3" w:semiHidden="0" w:uiPriority="68" w:unhideWhenUsed="0"/>
-    <w:lsdException w:name="Medium Grid 3 Accent 3" w:semiHidden="0" w:uiPriority="69" w:unhideWhenUsed="0"/>
-    <w:lsdException w:name="Dark List Accent 3" w:semiHidden="0" w:uiPriority="70" w:unhideWhenUsed="0"/>
-    <w:lsdException w:name="Colorful Shading Accent 3" w:semiHidden="0" w:uiPriority="71" w:unhideWhenUsed="0"/>
-    <w:lsdException w:name="Colorful List Accent 3" w:semiHidden="0" w:uiPriority="72" w:unhideWhenUsed="0"/>
-    <w:lsdException w:name="Colorful Grid Accent 3" w:semiHidden="0" w:uiPriority="73" w:unhideWhenUsed="0"/>
-    <w:lsdException w:name="Light Shading Accent 4" w:semiHidden="0" w:uiPriority="60" w:unhideWhenUsed="0"/>
-    <w:lsdException w:name="Light List Accent 4" w:semiHidden="0" w:uiPriority="61" w:unhideWhenUsed="0"/>
-    <w:lsdException w:name="Light Grid Accent 4" w:semiHidden="0" w:uiPriority="62" w:unhideWhenUsed="0"/>
-    <w:lsdException w:name="Medium Shading 1 Accent 4" w:semiHidden="0" w:uiPriority="63" w:unhideWhenUsed="0"/>
-    <w:lsdException w:name="Medium Shading 2 Accent 4" w:semiHidden="0" w:uiPriority="64" w:unhideWhenUsed="0"/>
-    <w:lsdException w:name="Medium List 1 Accent 4" w:semiHidden="0" w:uiPriority="65" w:unhideWhenUsed="0"/>
-    <w:lsdException w:name="Medium List 2 Accent 4" w:semiHidden="0" w:uiPriority="66" w:unhideWhenUsed="0"/>
-    <w:lsdException w:name="Medium Grid 1 Accent 4" w:semiHidden="0" w:uiPriority="67" w:unhideWhenUsed="0"/>
-    <w:lsdException w:name="Medium Grid 2 Accent 4" w:semiHidden="0" w:uiPriority="68" w:unhideWhenUsed="0"/>
-    <w:lsdException w:name="Medium Grid 3 Accent 4" w:semiHidden="0" w:uiPriority="69" w:unhideWhenUsed="0"/>
-    <w:lsdException w:name="Dark List Accent 4" w:semiHidden="0" w:uiPriority="70" w:unhideWhenUsed="0"/>
-    <w:lsdException w:name="Colorful Shading Accent 4" w:semiHidden="0" w:uiPriority="71" w:unhideWhenUsed="0"/>
-    <w:lsdException w:name="Colorful List Accent 4" w:semiHidden="0" w:uiPriority="72" w:unhideWhenUsed="0"/>
-    <w:lsdException w:name="Colorful Grid Accent 4" w:semiHidden="0" w:uiPriority="73" w:unhideWhenUsed="0"/>
-    <w:lsdException w:name="Light Shading Accent 5" w:semiHidden="0" w:uiPriority="60" w:unhideWhenUsed="0"/>
-    <w:lsdException w:name="Light List Accent 5" w:semiHidden="0" w:uiPriority="61" w:unhideWhenUsed="0"/>
-    <w:lsdException w:name="Light Grid Accent 5" w:semiHidden="0" w:uiPriority="62" w:unhideWhenUsed="0"/>
-    <w:lsdException w:name="Medium Shading 1 Accent 5" w:semiHidden="0" w:uiPriority="63" w:unhideWhenUsed="0"/>
-    <w:lsdException w:name="Medium Shading 2 Accent 5" w:semiHidden="0" w:uiPriority="64" w:unhideWhenUsed="0"/>
-    <w:lsdException w:name="Medium List 1 Accent 5" w:semiHidden="0" w:uiPriority="65" w:unhideWhenUsed="0"/>
-    <w:lsdException w:name="Medium List 2 Accent 5" w:semiHidden="0" w:uiPriority="66" w:unhideWhenUsed="0"/>
-    <w:lsdException w:name="Medium Grid 1 Accent 5" w:semiHidden="0" w:uiPriority="67" w:unhideWhenUsed="0"/>
-    <w:lsdException w:name="Medium Grid 2 Accent 5" w:semiHidden="0" w:uiPriority="68" w:unhideWhenUsed="0"/>
-    <w:lsdException w:name="Medium Grid 3 Accent 5" w:semiHidden="0" w:uiPriority="69" w:unhideWhenUsed="0"/>
-    <w:lsdException w:name="Dark List Accent 5" w:semiHidden="0" w:uiPriority="70" w:unhideWhenUsed="0"/>
-    <w:lsdException w:name="Colorful Shading Accent 5" w:semiHidden="0" w:uiPriority="71" w:unhideWhenUsed="0"/>
-    <w:lsdException w:name="Colorful List Accent 5" w:semiHidden="0" w:uiPriority="72" w:unhideWhenUsed="0"/>
-    <w:lsdException w:name="Colorful Grid Accent 5" w:semiHidden="0" w:uiPriority="73" w:unhideWhenUsed="0"/>
-    <w:lsdException w:name="Light Shading Accent 6" w:semiHidden="0" w:uiPriority="60" w:unhideWhenUsed="0"/>
-    <w:lsdException w:name="Light List Accent 6" w:semiHidden="0" w:uiPriority="61" w:unhideWhenUsed="0"/>
-    <w:lsdException w:name="Light Grid Accent 6" w:semiHidden="0" w:uiPriority="62" w:unhideWhenUsed="0"/>
-    <w:lsdException w:name="Medium Shading 1 Accent 6" w:semiHidden="0" w:uiPriority="63" w:unhideWhenUsed="0"/>
-    <w:lsdException w:name="Medium Shading 2 Accent 6" w:semiHidden="0" w:uiPriority="64" w:unhideWhenUsed="0"/>
-    <w:lsdException w:name="Medium List 1 Accent 6" w:semiHidden="0" w:uiPriority="65" w:unhideWhenUsed="0"/>
-    <w:lsdException w:name="Medium List 2 Accent 6" w:semiHidden="0" w:uiPriority="66" w:unhideWhenUsed="0"/>
-    <w:lsdException w:name="Medium Grid 1 Accent 6" w:semiHidden="0" w:uiPriority="67" w:unhideWhenUsed="0"/>
-    <w:lsdException w:name="Medium Grid 2 Accent 6" w:semiHidden="0" w:uiPriority="68" w:unhideWhenUsed="0"/>
-    <w:lsdException w:name="Medium Grid 3 Accent 6" w:semiHidden="0" w:uiPriority="69" w:unhideWhenUsed="0"/>
-    <w:lsdException w:name="Dark List Accent 6" w:semiHidden="0" w:uiPriority="70" w:unhideWhenUsed="0"/>
-    <w:lsdException w:name="Colorful Shading Accent 6" w:semiHidden="0" w:uiPriority="71" w:unhideWhenUsed="0"/>
-    <w:lsdException w:name="Colorful List Accent 6" w:semiHidden="0" w:uiPriority="72" w:unhideWhenUsed="0"/>
-    <w:lsdException w:name="Colorful Grid Accent 6" w:semiHidden="0" w:uiPriority="73" w:unhideWhenUsed="0"/>
-    <w:lsdException w:name="Subtle Emphasis" w:semiHidden="0" w:uiPriority="19" w:unhideWhenUsed="0" w:qFormat="1"/>
-    <w:lsdException w:name="Intense Emphasis" w:semiHidden="0" w:uiPriority="21" w:unhideWhenUsed="0" w:qFormat="1"/>
-    <w:lsdException w:name="Subtle Reference" w:semiHidden="0" w:uiPriority="31" w:unhideWhenUsed="0" w:qFormat="1"/>
-    <w:lsdException w:name="Intense Reference" w:semiHidden="0" w:uiPriority="32" w:unhideWhenUsed="0" w:qFormat="1"/>
-    <w:lsdException w:name="Book Title" w:semiHidden="0" w:uiPriority="33" w:unhideWhenUsed="0" w:qFormat="1"/>
-    <w:lsdException w:name="Bibliography" w:uiPriority="37"/>
-    <w:lsdException w:name="TOC Heading" w:uiPriority="39" w:qFormat="1"/>
-  </w:latentStyles>
-  <w:style w:type="paragraph" w:default="1" w:styleId="Normal">
-    <w:name w:val="Normal"/>
-    <w:qFormat/>
-    <w:rsid w:val="00A348C0"/>
-    <w:pPr>
-      <w:spacing w:after="160" w:line="259" w:lineRule="auto"/>
-    </w:pPr>
-    <w:rPr>
-      <w:lang w:val="en-US"/>
-    </w:rPr>
-  </w:style>
-  <w:style w:type="paragraph" w:styleId="Heading1">
-    <w:name w:val="heading 1"/>
-    <w:basedOn w:val="Normal"/>
-    <w:next w:val="Normal"/>
-    <w:link w:val="Heading1Char"/>
-    <w:uiPriority w:val="9"/>
-    <w:qFormat/>
-    <w:rsid w:val="00A348C0"/>
-    <w:pPr>
-      <w:keepNext/>
-      <w:keepLines/>
-      <w:spacing w:before="240" w:after="0"/>
-      <w:outlineLvl w:val="0"/>
-    </w:pPr>
-    <w:rPr>
-      <w:rFonts w:asciiTheme="majorHAnsi" w:eastAsiaTheme="majorEastAsia" w:hAnsiTheme="majorHAnsi" w:cstheme="majorBidi"/>
-      <w:color w:val="365F91" w:themeColor="accent1" w:themeShade="BF"/>
-      <w:sz w:val="32"/>
-      <w:szCs w:val="32"/>
-    </w:rPr>
-  </w:style>
-  <w:style w:type="paragraph" w:styleId="Heading2">
-    <w:name w:val="heading 2"/>
-    <w:basedOn w:val="Normal"/>
-    <w:next w:val="Normal"/>
-    <w:link w:val="Heading2Char"/>
-    <w:uiPriority w:val="9"/>
-    <w:unhideWhenUsed/>
-    <w:qFormat/>
-    <w:rsid w:val="00A348C0"/>
-    <w:pPr>
-      <w:keepNext/>
-      <w:keepLines/>
-      <w:spacing w:before="40" w:after="0"/>
-      <w:outlineLvl w:val="1"/>
-    </w:pPr>
-    <w:rPr>
-      <w:rFonts w:asciiTheme="majorHAnsi" w:eastAsiaTheme="majorEastAsia" w:hAnsiTheme="majorHAnsi" w:cstheme="majorBidi"/>
-      <w:color w:val="365F91" w:themeColor="accent1" w:themeShade="BF"/>
-      <w:sz w:val="26"/>
-      <w:szCs w:val="26"/>
-    </w:rPr>
-  </w:style>
-  <w:style w:type="character" w:default="1" w:styleId="DefaultParagraphFont">
-    <w:name w:val="Default Paragraph Font"/>
-    <w:uiPriority w:val="1"/>
-    <w:semiHidden/>
-    <w:unhideWhenUsed/>
-  </w:style>
-  <w:style w:type="table" w:default="1" w:styleId="TableNormal">
-    <w:name w:val="Normal Table"/>
-    <w:uiPriority w:val="99"/>
-    <w:semiHidden/>
-    <w:unhideWhenUsed/>
-    <w:tblPr>
-      <w:tblInd w:w="0" w:type="dxa"/>
-      <w:tblCellMar>
-        <w:top w:w="0" w:type="dxa"/>
-        <w:left w:w="108" w:type="dxa"/>
-        <w:bottom w:w="0" w:type="dxa"/>
-        <w:right w:w="108" w:type="dxa"/>
-      </w:tblCellMar>
-    </w:tblPr>
-  </w:style>
-  <w:style w:type="numbering" w:default="1" w:styleId="NoList">
-    <w:name w:val="No List"/>
-    <w:uiPriority w:val="99"/>
-    <w:semiHidden/>
-    <w:unhideWhenUsed/>
-  </w:style>
-  <w:style w:type="character" w:customStyle="1" w:styleId="Heading1Char">
-    <w:name w:val="Heading 1 Char"/>
-    <w:basedOn w:val="DefaultParagraphFont"/>
-    <w:link w:val="Heading1"/>
-    <w:uiPriority w:val="9"/>
-    <w:rsid w:val="00A348C0"/>
-    <w:rPr>
-      <w:rFonts w:asciiTheme="majorHAnsi" w:eastAsiaTheme="majorEastAsia" w:hAnsiTheme="majorHAnsi" w:cstheme="majorBidi"/>
-      <w:color w:val="365F91" w:themeColor="accent1" w:themeShade="BF"/>
-      <w:sz w:val="32"/>
-      <w:szCs w:val="32"/>
-      <w:lang w:val="en-US"/>
-    </w:rPr>
-  </w:style>
-  <w:style w:type="character" w:customStyle="1" w:styleId="Heading2Char">
-    <w:name w:val="Heading 2 Char"/>
-    <w:basedOn w:val="DefaultParagraphFont"/>
-    <w:link w:val="Heading2"/>
-    <w:uiPriority w:val="9"/>
-    <w:rsid w:val="00A348C0"/>
-    <w:rPr>
-      <w:rFonts w:asciiTheme="majorHAnsi" w:eastAsiaTheme="majorEastAsia" w:hAnsiTheme="majorHAnsi" w:cstheme="majorBidi"/>
-      <w:color w:val="365F91" w:themeColor="accent1" w:themeShade="BF"/>
-      <w:sz w:val="26"/>
-      <w:szCs w:val="26"/>
-      <w:lang w:val="en-US"/>
-    </w:rPr>
-  </w:style>
-  <w:style w:type="character" w:styleId="Hyperlink">
-    <w:name w:val="Hyperlink"/>
-    <w:basedOn w:val="DefaultParagraphFont"/>
-    <w:uiPriority w:val="99"/>
-    <w:unhideWhenUsed/>
-    <w:rsid w:val="00A348C0"/>
-    <w:rPr>
-      <w:color w:val="0000FF" w:themeColor="hyperlink"/>
-      <w:u w:val="single"/>
-    </w:rPr>
-  </w:style>
-  <w:style w:type="paragraph" w:styleId="ListParagraph">
-    <w:name w:val="List Paragraph"/>
-    <w:basedOn w:val="Normal"/>
-    <w:uiPriority w:val="34"/>
-    <w:qFormat/>
-    <w:rsid w:val="00A348C0"/>
-    <w:pPr>
-      <w:ind w:left="720"/>
-      <w:contextualSpacing/>
-    </w:pPr>
-  </w:style>
-  <w:style w:type="paragraph" w:styleId="TOC1">
-    <w:name w:val="toc 1"/>
-    <w:basedOn w:val="Normal"/>
-    <w:next w:val="Normal"/>
-    <w:autoRedefine/>
-    <w:uiPriority w:val="39"/>
-    <w:unhideWhenUsed/>
-    <w:qFormat/>
-    <w:rsid w:val="00A348C0"/>
-    <w:pPr>
-      <w:spacing w:after="100" w:line="276" w:lineRule="auto"/>
-    </w:pPr>
-    <w:rPr>
-      <w:lang w:val="ru-RU"/>
-    </w:rPr>
-  </w:style>
-  <w:style w:type="paragraph" w:styleId="TOCHeading">
-    <w:name w:val="TOC Heading"/>
-    <w:basedOn w:val="Heading1"/>
-    <w:next w:val="Normal"/>
-    <w:uiPriority w:val="39"/>
-    <w:unhideWhenUsed/>
-    <w:qFormat/>
-    <w:rsid w:val="00A348C0"/>
-    <w:pPr>
-      <w:spacing w:before="480" w:line="276" w:lineRule="auto"/>
-      <w:outlineLvl w:val="9"/>
-    </w:pPr>
-    <w:rPr>
-      <w:b/>
-      <w:bCs/>
-      <w:sz w:val="28"/>
-      <w:szCs w:val="28"/>
-      <w:lang w:val="ru-RU" w:eastAsia="ru-RU"/>
-    </w:rPr>
-  </w:style>
-  <w:style w:type="paragraph" w:styleId="TOC2">
-    <w:name w:val="toc 2"/>
-    <w:basedOn w:val="Normal"/>
-    <w:next w:val="Normal"/>
-    <w:autoRedefine/>
-    <w:uiPriority w:val="39"/>
-    <w:unhideWhenUsed/>
-    <w:qFormat/>
-    <w:rsid w:val="00A348C0"/>
-    <w:pPr>
-      <w:spacing w:after="100" w:line="276" w:lineRule="auto"/>
-      <w:ind w:left="220"/>
-    </w:pPr>
-    <w:rPr>
-      <w:rFonts w:eastAsiaTheme="minorEastAsia"/>
-      <w:lang w:val="ru-RU" w:eastAsia="ru-RU"/>
-    </w:rPr>
-  </w:style>
-  <w:style w:type="paragraph" w:styleId="Footer">
-    <w:name w:val="footer"/>
-    <w:basedOn w:val="Normal"/>
-    <w:link w:val="FooterChar"/>
-    <w:uiPriority w:val="99"/>
-    <w:unhideWhenUsed/>
-    <w:rsid w:val="00A348C0"/>
-    <w:pPr>
-      <w:tabs>
-        <w:tab w:val="center" w:pos="4680"/>
-        <w:tab w:val="right" w:pos="9360"/>
-      </w:tabs>
-      <w:spacing w:after="0" w:line="240" w:lineRule="auto"/>
-    </w:pPr>
-  </w:style>
-  <w:style w:type="character" w:customStyle="1" w:styleId="FooterChar">
-    <w:name w:val="Footer Char"/>
-    <w:basedOn w:val="DefaultParagraphFont"/>
-    <w:link w:val="Footer"/>
-    <w:uiPriority w:val="99"/>
-    <w:rsid w:val="00A348C0"/>
-    <w:rPr>
-      <w:lang w:val="en-US"/>
-    </w:rPr>
-  </w:style>
-  <w:style w:type="paragraph" w:styleId="BalloonText">
-    <w:name w:val="Balloon Text"/>
-    <w:basedOn w:val="Normal"/>
-    <w:link w:val="BalloonTextChar"/>
-    <w:uiPriority w:val="99"/>
-    <w:semiHidden/>
-    <w:unhideWhenUsed/>
-    <w:rsid w:val="00A348C0"/>
-    <w:pPr>
-      <w:spacing w:after="0" w:line="240" w:lineRule="auto"/>
-    </w:pPr>
-    <w:rPr>
-      <w:rFonts w:ascii="Tahoma" w:hAnsi="Tahoma" w:cs="Tahoma"/>
-      <w:sz w:val="16"/>
-      <w:szCs w:val="16"/>
-    </w:rPr>
-  </w:style>
-  <w:style w:type="character" w:customStyle="1" w:styleId="BalloonTextChar">
-    <w:name w:val="Balloon Text Char"/>
-    <w:basedOn w:val="DefaultParagraphFont"/>
-    <w:link w:val="BalloonText"/>
-    <w:uiPriority w:val="99"/>
-    <w:semiHidden/>
-    <w:rsid w:val="00A348C0"/>
-    <w:rPr>
-      <w:rFonts w:ascii="Tahoma" w:hAnsi="Tahoma" w:cs="Tahoma"/>
-      <w:sz w:val="16"/>
-      <w:szCs w:val="16"/>
-      <w:lang w:val="en-US"/>
-    </w:rPr>
-  </w:style>
-  <w:style w:type="character" w:styleId="FollowedHyperlink">
-    <w:name w:val="FollowedHyperlink"/>
-    <w:basedOn w:val="DefaultParagraphFont"/>
-    <w:uiPriority w:val="99"/>
-    <w:semiHidden/>
-    <w:unhideWhenUsed/>
-    <w:rsid w:val="00A348C0"/>
-    <w:rPr>
-      <w:color w:val="800080" w:themeColor="followedHyperlink"/>
-      <w:u w:val="single"/>
-    </w:rPr>
-  </w:style>
-</w:styles>
-</file>
-
-<file path=word/stylesWithEffects.xml><?xml version="1.0" encoding="utf-8"?>
-<w:styles xmlns:wpc="http://schemas.microsoft.com/office/word/2010/wordprocessingCanvas" xmlns:mc="http://schemas.openxmlformats.org/markup-compatibility/2006" xmlns:o="urn:schemas-microsoft-com:office:office" xmlns:r="http://schemas.openxmlformats.org/officeDocument/2006/relationships" xmlns:m="http://schemas.openxmlformats.org/officeDocument/2006/math" xmlns:v="urn:schemas-microsoft-com:vml" xmlns:wp14="http://schemas.microsoft.com/office/word/2010/wordprocessingDrawing" xmlns:wp="http://schemas.openxmlformats.org/drawingml/2006/wordprocessingDrawing" xmlns:w10="urn:schemas-microsoft-com:office:word" xmlns:w="http://schemas.openxmlformats.org/wordprocessingml/2006/main" xmlns:w14="http://schemas.microsoft.com/office/word/2010/wordml" xmlns:wpg="http://schemas.microsoft.com/office/word/2010/wordprocessingGroup" xmlns:wpi="http://schemas.microsoft.com/office/word/2010/wordprocessingInk" xmlns:wne="http://schemas.microsoft.com/office/word/2006/wordml" xmlns:wps="http://schemas.microsoft.com/office/word/2010/wordprocessingShape" mc:Ignorable="w14 wp14">
-  <w:docDefaults>
-    <w:rPrDefault>
-      <w:rPr>
-        <w:rFonts w:asciiTheme="minorHAnsi" w:eastAsiaTheme="minorHAnsi" w:hAnsiTheme="minorHAnsi" w:cstheme="minorBidi"/>
-        <w:sz w:val="22"/>
-        <w:szCs w:val="22"/>
-        <w:lang w:val="en-GB" w:eastAsia="en-US" w:bidi="ar-SA"/>
-      </w:rPr>
-    </w:rPrDefault>
-    <w:pPrDefault>
-      <w:pPr>
-        <w:spacing w:after="200" w:line="276" w:lineRule="auto"/>
-      </w:pPr>
-    </w:pPrDefault>
-  </w:docDefaults>
-  <w:latentStyles w:defLockedState="0" w:defUIPriority="99" w:defSemiHidden="1" w:defUnhideWhenUsed="1" w:defQFormat="0" w:count="267">
-    <w:lsdException w:name="Normal" w:semiHidden="0" w:uiPriority="0" w:unhideWhenUsed="0" w:qFormat="1"/>
-    <w:lsdException w:name="heading 1" w:semiHidden="0" w:uiPriority="9" w:unhideWhenUsed="0" w:qFormat="1"/>
-    <w:lsdException w:name="heading 2" w:uiPriority="9" w:qFormat="1"/>
-    <w:lsdException w:name="heading 3" w:uiPriority="9" w:qFormat="1"/>
-    <w:lsdException w:name="heading 4" w:uiPriority="9" w:qFormat="1"/>
-    <w:lsdException w:name="heading 5" w:uiPriority="9" w:qFormat="1"/>
-    <w:lsdException w:name="heading 6" w:uiPriority="9" w:qFormat="1"/>
-    <w:lsdException w:name="heading 7" w:uiPriority="9" w:qFormat="1"/>
-    <w:lsdException w:name="heading 8" w:uiPriority="9" w:qFormat="1"/>
-    <w:lsdException w:name="heading 9" w:uiPriority="9" w:qFormat="1"/>
-    <w:lsdException w:name="toc 1" w:uiPriority="39" w:qFormat="1"/>
-    <w:lsdException w:name="toc 2" w:uiPriority="39" w:qFormat="1"/>
-    <w:lsdException w:name="toc 3" w:uiPriority="39"/>
-    <w:lsdException w:name="toc 4" w:uiPriority="39"/>
-    <w:lsdException w:name="toc 5" w:uiPriority="39"/>
-    <w:lsdException w:name="toc 6" w:uiPriority="39"/>
-    <w:lsdException w:name="toc 7" w:uiPriority="39"/>
-    <w:lsdException w:name="toc 8" w:uiPriority="39"/>
-    <w:lsdException w:name="toc 9" w:uiPriority="39"/>
-    <w:lsdException w:name="caption" w:uiPriority="35" w:qFormat="1"/>
-    <w:lsdException w:name="Title" w:semiHidden="0" w:uiPriority="10" w:unhideWhenUsed="0" w:qFormat="1"/>
-    <w:lsdException w:name="Default Paragraph Font" w:uiPriority="1"/>
-    <w:lsdException w:name="Subtitle" w:semiHidden="0" w:uiPriority="11" w:unhideWhenUsed="0" w:qFormat="1"/>
-    <w:lsdException w:name="Strong" w:semiHidden="0" w:uiPriority="22" w:unhideWhenUsed="0" w:qFormat="1"/>
-    <w:lsdException w:name="Emphasis" w:semiHidden="0" w:uiPriority="20" w:unhideWhenUsed="0" w:qFormat="1"/>
-    <w:lsdException w:name="Table Grid" w:semiHidden="0" w:uiPriority="59" w:unhideWhenUsed="0"/>
-    <w:lsdException w:name="Placeholder Text" w:unhideWhenUsed="0"/>
-    <w:lsdException w:name="No Spacing" w:semiHidden="0" w:uiPriority="1" w:unhideWhenUsed="0" w:qFormat="1"/>
-    <w:lsdException w:name="Light Shading" w:semiHidden="0" w:uiPriority="60" w:unhideWhenUsed="0"/>
-    <w:lsdException w:name="Light List" w:semiHidden="0" w:uiPriority="61" w:unhideWhenUsed="0"/>
-    <w:lsdException w:name="Light Grid" w:semiHidden="0" w:uiPriority="62" w:unhideWhenUsed="0"/>
-    <w:lsdException w:name="Medium Shading 1" w:semiHidden="0" w:uiPriority="63" w:unhideWhenUsed="0"/>
-    <w:lsdException w:name="Medium Shading 2" w:semiHidden="0" w:uiPriority="64" w:unhideWhenUsed="0"/>
-    <w:lsdException w:name="Medium List 1" w:semiHidden="0" w:uiPriority="65" w:unhideWhenUsed="0"/>
-    <w:lsdException w:name="Medium List 2" w:semiHidden="0" w:uiPriority="66" w:unhideWhenUsed="0"/>
-    <w:lsdException w:name="Medium Grid 1" w:semiHidden="0" w:uiPriority="67" w:unhideWhenUsed="0"/>
-    <w:lsdException w:name="Medium Grid 2" w:semiHidden="0" w:uiPriority="68" w:unhideWhenUsed="0"/>
-    <w:lsdException w:name="Medium Grid 3" w:semiHidden="0" w:uiPriority="69" w:unhideWhenUsed="0"/>
-    <w:lsdException w:name="Dark List" w:semiHidden="0" w:uiPriority="70" w:unhideWhenUsed="0"/>
-    <w:lsdException w:name="Colorful Shading" w:semiHidden="0" w:uiPriority="71" w:unhideWhenUsed="0"/>
-    <w:lsdException w:name="Colorful List" w:semiHidden="0" w:uiPriority="72" w:unhideWhenUsed="0"/>
-    <w:lsdException w:name="Colorful Grid" w:semiHidden="0" w:uiPriority="73" w:unhideWhenUsed="0"/>
-    <w:lsdException w:name="Light Shading Accent 1" w:semiHidden="0" w:uiPriority="60" w:unhideWhenUsed="0"/>
-    <w:lsdException w:name="Light List Accent 1" w:semiHidden="0" w:uiPriority="61" w:unhideWhenUsed="0"/>
-    <w:lsdException w:name="Light Grid Accent 1" w:semiHidden="0" w:uiPriority="62" w:unhideWhenUsed="0"/>
-    <w:lsdException w:name="Medium Shading 1 Accent 1" w:semiHidden="0" w:uiPriority="63" w:unhideWhenUsed="0"/>
-    <w:lsdException w:name="Medium Shading 2 Accent 1" w:semiHidden="0" w:uiPriority="64" w:unhideWhenUsed="0"/>
-    <w:lsdException w:name="Medium List 1 Accent 1" w:semiHidden="0" w:uiPriority="65" w:unhideWhenUsed="0"/>
-    <w:lsdException w:name="Revision" w:unhideWhenUsed="0"/>
-    <w:lsdException w:name="List Paragraph" w:semiHidden="0" w:uiPriority="34" w:unhideWhenUsed="0" w:qFormat="1"/>
-    <w:lsdException w:name="Quote" w:semiHidden="0" w:uiPriority="29" w:unhideWhenUsed="0" w:qFormat="1"/>
-    <w:lsdException w:name="Intense Quote" w:semiHidden="0" w:uiPriority="30" w:unhideWhenUsed="0" w:qFormat="1"/>
-    <w:lsdException w:name="Medium List 2 Accent 1" w:semiHidden="0" w:uiPriority="66" w:unhideWhenUsed="0"/>
-    <w:lsdException w:name="Medium Grid 1 Accent 1" w:semiHidden="0" w:uiPriority="67" w:unhideWhenUsed="0"/>
-    <w:lsdException w:name="Medium Grid 2 Accent 1" w:semiHidden="0" w:uiPriority="68" w:unhideWhenUsed="0"/>
-    <w:lsdException w:name="Medium Grid 3 Accent 1" w:semiHidden="0" w:uiPriority="69" w:unhideWhenUsed="0"/>
-    <w:lsdException w:name="Dark List Accent 1" w:semiHidden="0" w:uiPriority="70" w:unhideWhenUsed="0"/>
-    <w:lsdException w:name="Colorful Shading Accent 1" w:semiHidden="0" w:uiPriority="71" w:unhideWhenUsed="0"/>
-    <w:lsdException w:name="Colorful List Accent 1" w:semiHidden="0" w:uiPriority="72" w:unhideWhenUsed="0"/>
-    <w:lsdException w:name="Colorful Grid Accent 1" w:semiHidden="0" w:uiPriority="73" w:unhideWhenUsed="0"/>
-    <w:lsdException w:name="Light Shading Accent 2" w:semiHidden="0" w:uiPriority="60" w:unhideWhenUsed="0"/>
-    <w:lsdException w:name="Light List Accent 2" w:semiHidden="0" w:uiPriority="61" w:unhideWhenUsed="0"/>
-    <w:lsdException w:name="Light Grid Accent 2" w:semiHidden="0" w:uiPriority="62" w:unhideWhenUsed="0"/>
-    <w:lsdException w:name="Medium Shading 1 Accent 2" w:semiHidden="0" w:uiPriority="63" w:unhideWhenUsed="0"/>
-    <w:lsdException w:name="Medium Shading 2 Accent 2" w:semiHidden="0" w:uiPriority="64" w:unhideWhenUsed="0"/>
-    <w:lsdException w:name="Medium List 1 Accent 2" w:semiHidden="0" w:uiPriority="65" w:unhideWhenUsed="0"/>
-    <w:lsdException w:name="Medium List 2 Accent 2" w:semiHidden="0" w:uiPriority="66" w:unhideWhenUsed="0"/>
-    <w:lsdException w:name="Medium Grid 1 Accent 2" w:semiHidden="0" w:uiPriority="67" w:unhideWhenUsed="0"/>
-    <w:lsdException w:name="Medium Grid 2 Accent 2" w:semiHidden="0" w:uiPriority="68" w:unhideWhenUsed="0"/>
-    <w:lsdException w:name="Medium Grid 3 Accent 2" w:semiHidden="0" w:uiPriority="69" w:unhideWhenUsed="0"/>
-    <w:lsdException w:name="Dark List Accent 2" w:semiHidden="0" w:uiPriority="70" w:unhideWhenUsed="0"/>
-    <w:lsdException w:name="Colorful Shading Accent 2" w:semiHidden="0" w:uiPriority="71" w:unhideWhenUsed="0"/>
-    <w:lsdException w:name="Colorful List Accent 2" w:semiHidden="0" w:uiPriority="72" w:unhideWhenUsed="0"/>
-    <w:lsdException w:name="Colorful Grid Accent 2" w:semiHidden="0" w:uiPriority="73" w:unhideWhenUsed="0"/>
-    <w:lsdException w:name="Light Shading Accent 3" w:semiHidden="0" w:uiPriority="60" w:unhideWhenUsed="0"/>
-    <w:lsdException w:name="Light List Accent 3" w:semiHidden="0" w:uiPriority="61" w:unhideWhenUsed="0"/>
-    <w:lsdException w:name="Light Grid Accent 3" w:semiHidden="0" w:uiPriority="62" w:unhideWhenUsed="0"/>
-    <w:lsdException w:name="Medium Shading 1 Accent 3" w:semiHidden="0" w:uiPriority="63" w:unhideWhenUsed="0"/>
-    <w:lsdException w:name="Medium Shading 2 Accent 3" w:semiHidden="0" w:uiPriority="64" w:unhideWhenUsed="0"/>
-    <w:lsdException w:name="Medium List 1 Accent 3" w:semiHidden="0" w:uiPriority="65" w:unhideWhenUsed="0"/>
-    <w:lsdException w:name="Medium List 2 Accent 3" w:semiHidden="0" w:uiPriority="66" w:unhideWhenUsed="0"/>
-    <w:lsdException w:name="Medium Grid 1 Accent 3" w:semiHidden="0" w:uiPriority="67" w:unhideWhenUsed="0"/>
-    <w:lsdException w:name="Medium Grid 2 Accent 3" w:semiHidden="0" w:uiPriority="68" w:unhideWhenUsed="0"/>
-    <w:lsdException w:name="Medium Grid 3 Accent 3" w:semiHidden="0" w:uiPriority="69" w:unhideWhenUsed="0"/>
-    <w:lsdException w:name="Dark List Accent 3" w:semiHidden="0" w:uiPriority="70" w:unhideWhenUsed="0"/>
-    <w:lsdException w:name="Colorful Shading Accent 3" w:semiHidden="0" w:uiPriority="71" w:unhideWhenUsed="0"/>
-    <w:lsdException w:name="Colorful List Accent 3" w:semiHidden="0" w:uiPriority="72" w:unhideWhenUsed="0"/>
-    <w:lsdException w:name="Colorful Grid Accent 3" w:semiHidden="0" w:uiPriority="73" w:unhideWhenUsed="0"/>
-    <w:lsdException w:name="Light Shading Accent 4" w:semiHidden="0" w:uiPriority="60" w:unhideWhenUsed="0"/>
-    <w:lsdException w:name="Light List Accent 4" w:semiHidden="0" w:uiPriority="61" w:unhideWhenUsed="0"/>
-    <w:lsdException w:name="Light Grid Accent 4" w:semiHidden="0" w:uiPriority="62" w:unhideWhenUsed="0"/>
-    <w:lsdException w:name="Medium Shading 1 Accent 4" w:semiHidden="0" w:uiPriority="63" w:unhideWhenUsed="0"/>
-    <w:lsdException w:name="Medium Shading 2 Accent 4" w:semiHidden="0" w:uiPriority="64" w:unhideWhenUsed="0"/>
-    <w:lsdException w:name="Medium List 1 Accent 4" w:semiHidden="0" w:uiPriority="65" w:unhideWhenUsed="0"/>
-    <w:lsdException w:name="Medium List 2 Accent 4" w:semiHidden="0" w:uiPriority="66" w:unhideWhenUsed="0"/>
-    <w:lsdException w:name="Medium Grid 1 Accent 4" w:semiHidden="0" w:uiPriority="67" w:unhideWhenUsed="0"/>
-    <w:lsdException w:name="Medium Grid 2 Accent 4" w:semiHidden="0" w:uiPriority="68" w:unhideWhenUsed="0"/>
-    <w:lsdException w:name="Medium Grid 3 Accent 4" w:semiHidden="0" w:uiPriority="69" w:unhideWhenUsed="0"/>
-    <w:lsdException w:name="Dark List Accent 4" w:semiHidden="0" w:uiPriority="70" w:unhideWhenUsed="0"/>
-    <w:lsdException w:name="Colorful Shading Accent 4" w:semiHidden="0" w:uiPriority="71" w:unhideWhenUsed="0"/>
-    <w:lsdException w:name="Colorful List Accent 4" w:semiHidden="0" w:uiPriority="72" w:unhideWhenUsed="0"/>
-    <w:lsdException w:name="Colorful Grid Accent 4" w:semiHidden="0" w:uiPriority="73" w:unhideWhenUsed="0"/>
-    <w:lsdException w:name="Light Shading Accent 5" w:semiHidden="0" w:uiPriority="60" w:unhideWhenUsed="0"/>
-    <w:lsdException w:name="Light List Accent 5" w:semiHidden="0" w:uiPriority="61" w:unhideWhenUsed="0"/>
-    <w:lsdException w:name="Light Grid Accent 5" w:semiHidden="0" w:uiPriority="62" w:unhideWhenUsed="0"/>
-    <w:lsdException w:name="Medium Shading 1 Accent 5" w:semiHidden="0" w:uiPriority="63" w:unhideWhenUsed="0"/>
-    <w:lsdException w:name="Medium Shading 2 Accent 5" w:semiHidden="0" w:uiPriority="64" w:unhideWhenUsed="0"/>
-    <w:lsdException w:name="Medium List 1 Accent 5" w:semiHidden="0" w:uiPriority="65" w:unhideWhenUsed="0"/>
-    <w:lsdException w:name="Medium List 2 Accent 5" w:semiHidden="0" w:uiPriority="66" w:unhideWhenUsed="0"/>
-    <w:lsdException w:name="Medium Grid 1 Accent 5" w:semiHidden="0" w:uiPriority="67" w:unhideWhenUsed="0"/>
-    <w:lsdException w:name="Medium Grid 2 Accent 5" w:semiHidden="0" w:uiPriority="68" w:unhideWhenUsed="0"/>
-    <w:lsdException w:name="Medium Grid 3 Accent 5" w:semiHidden="0" w:uiPriority="69" w:unhideWhenUsed="0"/>
-    <w:lsdException w:name="Dark List Accent 5" w:semiHidden="0" w:uiPriority="70" w:unhideWhenUsed="0"/>
-    <w:lsdException w:name="Colorful Shading Accent 5" w:semiHidden="0" w:uiPriority="71" w:unhideWhenUsed="0"/>
-    <w:lsdException w:name="Colorful List Accent 5" w:semiHidden="0" w:uiPriority="72" w:unhideWhenUsed="0"/>
-    <w:lsdException w:name="Colorful Grid Accent 5" w:semiHidden="0" w:uiPriority="73" w:unhideWhenUsed="0"/>
-    <w:lsdException w:name="Light Shading Accent 6" w:semiHidden="0" w:uiPriority="60" w:unhideWhenUsed="0"/>
-    <w:lsdException w:name="Light List Accent 6" w:semiHidden="0" w:uiPriority="61" w:unhideWhenUsed="0"/>
-    <w:lsdException w:name="Light Grid Accent 6" w:semiHidden="0" w:uiPriority="62" w:unhideWhenUsed="0"/>
-    <w:lsdException w:name="Medium Shading 1 Accent 6" w:semiHidden="0" w:uiPriority="63" w:unhideWhenUsed="0"/>
-    <w:lsdException w:name="Medium Shading 2 Accent 6" w:semiHidden="0" w:uiPriority="64" w:unhideWhenUsed="0"/>
-    <w:lsdException w:name="Medium List 1 Accent 6" w:semiHidden="0" w:uiPriority="65" w:unhideWhenUsed="0"/>
-    <w:lsdException w:name="Medium List 2 Accent 6" w:semiHidden="0" w:uiPriority="66" w:unhideWhenUsed="0"/>
-    <w:lsdException w:name="Medium Grid 1 Accent 6" w:semiHidden="0" w:uiPriority="67" w:unhideWhenUsed="0"/>
-    <w:lsdException w:name="Medium Grid 2 Accent 6" w:semiHidden="0" w:uiPriority="68" w:unhideWhenUsed="0"/>
-    <w:lsdException w:name="Medium Grid 3 Accent 6" w:semiHidden="0" w:uiPriority="69" w:unhideWhenUsed="0"/>
-    <w:lsdException w:name="Dark List Accent 6" w:semiHidden="0" w:uiPriority="70" w:unhideWhenUsed="0"/>
-    <w:lsdException w:name="Colorful Shading Accent 6" w:semiHidden="0" w:uiPriority="71" w:unhideWhenUsed="0"/>
-    <w:lsdException w:name="Colorful List Accent 6" w:semiHidden="0" w:uiPriority="72" w:unhideWhenUsed="0"/>
-    <w:lsdException w:name="Colorful Grid Accent 6" w:semiHidden="0" w:uiPriority="73" w:unhideWhenUsed="0"/>
-    <w:lsdException w:name="Subtle Emphasis" w:semiHidden="0" w:uiPriority="19" w:unhideWhenUsed="0" w:qFormat="1"/>
-    <w:lsdException w:name="Intense Emphasis" w:semiHidden="0" w:uiPriority="21" w:unhideWhenUsed="0" w:qFormat="1"/>
-    <w:lsdException w:name="Subtle Reference" w:semiHidden="0" w:uiPriority="31" w:unhideWhenUsed="0" w:qFormat="1"/>
-    <w:lsdException w:name="Intense Reference" w:semiHidden="0" w:uiPriority="32" w:unhideWhenUsed="0" w:qFormat="1"/>
-    <w:lsdException w:name="Book Title" w:semiHidden="0" w:uiPriority="33" w:unhideWhenUsed="0" w:qFormat="1"/>
-    <w:lsdException w:name="Bibliography" w:uiPriority="37"/>
-    <w:lsdException w:name="TOC Heading" w:uiPriority="39" w:qFormat="1"/>
+  <w:latentStyles w:defLockedState="0" w:defUIPriority="99" w:defSemiHidden="0" w:defUnhideWhenUsed="0" w:defQFormat="0" w:count="372">
+    <w:lsdException w:name="Normal" w:uiPriority="0" w:qFormat="1"/>
+    <w:lsdException w:name="heading 1" w:uiPriority="9" w:qFormat="1"/>
+    <w:lsdException w:name="heading 2" w:semiHidden="1" w:uiPriority="9" w:unhideWhenUsed="1" w:qFormat="1"/>
+    <w:lsdException w:name="heading 3" w:semiHidden="1" w:uiPriority="9" w:unhideWhenUsed="1" w:qFormat="1"/>
+    <w:lsdException w:name="heading 4" w:semiHidden="1" w:uiPriority="9" w:unhideWhenUsed="1" w:qFormat="1"/>
+    <w:lsdException w:name="heading 5" w:semiHidden="1" w:uiPriority="9" w:unhideWhenUsed="1" w:qFormat="1"/>
+    <w:lsdException w:name="heading 6" w:semiHidden="1" w:uiPriority="9" w:unhideWhenUsed="1" w:qFormat="1"/>
+    <w:lsdException w:name="heading 7" w:semiHidden="1" w:uiPriority="9" w:unhideWhenUsed="1" w:qFormat="1"/>
+    <w:lsdException w:name="heading 8" w:semiHidden="1" w:uiPriority="9" w:unhideWhenUsed="1" w:qFormat="1"/>
+    <w:lsdException w:name="heading 9" w:semiHidden="1" w:uiPriority="9" w:unhideWhenUsed="1" w:qFormat="1"/>
+    <w:lsdException w:name="index 1" w:semiHidden="1" w:unhideWhenUsed="1"/>
+    <w:lsdException w:name="index 2" w:semiHidden="1" w:unhideWhenUsed="1"/>
+    <w:lsdException w:name="index 3" w:semiHidden="1" w:unhideWhenUsed="1"/>
+    <w:lsdException w:name="index 4" w:semiHidden="1" w:unhideWhenUsed="1"/>
+    <w:lsdException w:name="index 5" w:semiHidden="1" w:unhideWhenUsed="1"/>
+    <w:lsdException w:name="index 6" w:semiHidden="1" w:unhideWhenUsed="1"/>
+    <w:lsdException w:name="index 7" w:semiHidden="1" w:unhideWhenUsed="1"/>
+    <w:lsdException w:name="index 8" w:semiHidden="1" w:unhideWhenUsed="1"/>
+    <w:lsdException w:name="index 9" w:semiHidden="1" w:unhideWhenUsed="1"/>
+    <w:lsdException w:name="toc 1" w:semiHidden="1" w:uiPriority="39" w:unhideWhenUsed="1" w:qFormat="1"/>
+    <w:lsdException w:name="toc 2" w:semiHidden="1" w:uiPriority="39" w:unhideWhenUsed="1" w:qFormat="1"/>
+    <w:lsdException w:name="toc 3" w:semiHidden="1" w:uiPriority="39" w:unhideWhenUsed="1"/>
+    <w:lsdException w:name="toc 4" w:semiHidden="1" w:uiPriority="39" w:unhideWhenUsed="1"/>
+    <w:lsdException w:name="toc 5" w:semiHidden="1" w:uiPriority="39" w:unhideWhenUsed="1"/>
+    <w:lsdException w:name="toc 6" w:semiHidden="1" w:uiPriority="39" w:unhideWhenUsed="1"/>
+    <w:lsdException w:name="toc 7" w:semiHidden="1" w:uiPriority="39" w:unhideWhenUsed="1"/>
+    <w:lsdException w:name="toc 8" w:semiHidden="1" w:uiPriority="39" w:unhideWhenUsed="1"/>
+    <w:lsdException w:name="toc 9" w:semiHidden="1" w:uiPriority="39" w:unhideWhenUsed="1"/>
+    <w:lsdException w:name="Normal Indent" w:semiHidden="1" w:unhideWhenUsed="1"/>
+    <w:lsdException w:name="footnote text" w:semiHidden="1" w:unhideWhenUsed="1"/>
+    <w:lsdException w:name="annotation text" w:semiHidden="1" w:unhideWhenUsed="1"/>
+    <w:lsdException w:name="header" w:semiHidden="1" w:unhideWhenUsed="1"/>
+    <w:lsdException w:name="footer" w:semiHidden="1" w:unhideWhenUsed="1"/>
+    <w:lsdException w:name="index heading" w:semiHidden="1" w:unhideWhenUsed="1"/>
+    <w:lsdException w:name="caption" w:semiHidden="1" w:uiPriority="35" w:unhideWhenUsed="1" w:qFormat="1"/>
+    <w:lsdException w:name="table of figures" w:semiHidden="1" w:unhideWhenUsed="1"/>
+    <w:lsdException w:name="envelope address" w:semiHidden="1" w:unhideWhenUsed="1"/>
+    <w:lsdException w:name="envelope return" w:semiHidden="1" w:unhideWhenUsed="1"/>
+    <w:lsdException w:name="footnote reference" w:semiHidden="1" w:unhideWhenUsed="1"/>
+    <w:lsdException w:name="annotation reference" w:semiHidden="1" w:unhideWhenUsed="1"/>
+    <w:lsdException w:name="line number" w:semiHidden="1" w:unhideWhenUsed="1"/>
+    <w:lsdException w:name="page number" w:semiHidden="1" w:unhideWhenUsed="1"/>
+    <w:lsdException w:name="endnote reference" w:semiHidden="1" w:unhideWhenUsed="1"/>
+    <w:lsdException w:name="endnote text" w:semiHidden="1" w:unhideWhenUsed="1"/>
+    <w:lsdException w:name="table of authorities" w:semiHidden="1" w:unhideWhenUsed="1"/>
+    <w:lsdException w:name="macro" w:semiHidden="1" w:unhideWhenUsed="1"/>
+    <w:lsdException w:name="toa heading" w:semiHidden="1" w:unhideWhenUsed="1"/>
+    <w:lsdException w:name="List" w:semiHidden="1" w:unhideWhenUsed="1"/>
+    <w:lsdException w:name="List Bullet" w:semiHidden="1" w:unhideWhenUsed="1"/>
+    <w:lsdException w:name="List Number" w:semiHidden="1" w:unhideWhenUsed="1"/>
+    <w:lsdException w:name="List 2" w:semiHidden="1" w:unhideWhenUsed="1"/>
+    <w:lsdException w:name="List 3" w:semiHidden="1" w:unhideWhenUsed="1"/>
+    <w:lsdException w:name="List 4" w:semiHidden="1" w:unhideWhenUsed="1"/>
+    <w:lsdException w:name="List 5" w:semiHidden="1" w:unhideWhenUsed="1"/>
+    <w:lsdException w:name="List Bullet 2" w:semiHidden="1" w:unhideWhenUsed="1"/>
+    <w:lsdException w:name="List Bullet 3" w:semiHidden="1" w:unhideWhenUsed="1"/>
+    <w:lsdException w:name="List Bullet 4" w:semiHidden="1" w:unhideWhenUsed="1"/>
+    <w:lsdException w:name="List Bullet 5" w:semiHidden="1" w:unhideWhenUsed="1"/>
+    <w:lsdException w:name="List Number 2" w:semiHidden="1" w:unhideWhenUsed="1"/>
+    <w:lsdException w:name="List Number 3" w:semiHidden="1" w:unhideWhenUsed="1"/>
+    <w:lsdException w:name="List Number 4" w:semiHidden="1" w:unhideWhenUsed="1"/>
+    <w:lsdException w:name="List Number 5" w:semiHidden="1" w:unhideWhenUsed="1"/>
+    <w:lsdException w:name="Title" w:uiPriority="10" w:qFormat="1"/>
+    <w:lsdException w:name="Closing" w:semiHidden="1" w:unhideWhenUsed="1"/>
+    <w:lsdException w:name="Signature" w:semiHidden="1" w:unhideWhenUsed="1"/>
+    <w:lsdException w:name="Default Paragraph Font" w:semiHidden="1" w:uiPriority="1" w:unhideWhenUsed="1"/>
+    <w:lsdException w:name="Body Text" w:semiHidden="1" w:unhideWhenUsed="1"/>
+    <w:lsdException w:name="Body Text Indent" w:semiHidden="1" w:unhideWhenUsed="1"/>
+    <w:lsdException w:name="List Continue" w:semiHidden="1" w:unhideWhenUsed="1"/>
+    <w:lsdException w:name="List Continue 2" w:semiHidden="1" w:unhideWhenUsed="1"/>
+    <w:lsdException w:name="List Continue 3" w:semiHidden="1" w:unhideWhenUsed="1"/>
+    <w:lsdException w:name="List Continue 4" w:semiHidden="1" w:unhideWhenUsed="1"/>
+    <w:lsdException w:name="List Continue 5" w:semiHidden="1" w:unhideWhenUsed="1"/>
+    <w:lsdException w:name="Message Header" w:semiHidden="1" w:unhideWhenUsed="1"/>
+    <w:lsdException w:name="Subtitle" w:uiPriority="11" w:qFormat="1"/>
+    <w:lsdException w:name="Salutation" w:semiHidden="1" w:unhideWhenUsed="1"/>
+    <w:lsdException w:name="Date" w:semiHidden="1" w:unhideWhenUsed="1"/>
+    <w:lsdException w:name="Body Text First Indent" w:semiHidden="1" w:unhideWhenUsed="1"/>
+    <w:lsdException w:name="Body Text First Indent 2" w:semiHidden="1" w:unhideWhenUsed="1"/>
+    <w:lsdException w:name="Note Heading" w:semiHidden="1" w:unhideWhenUsed="1"/>
+    <w:lsdException w:name="Body Text 2" w:semiHidden="1" w:unhideWhenUsed="1"/>
+    <w:lsdException w:name="Body Text 3" w:semiHidden="1" w:unhideWhenUsed="1"/>
+    <w:lsdException w:name="Body Text Indent 2" w:semiHidden="1" w:unhideWhenUsed="1"/>
+    <w:lsdException w:name="Body Text Indent 3" w:semiHidden="1" w:unhideWhenUsed="1"/>
+    <w:lsdException w:name="Block Text" w:semiHidden="1" w:unhideWhenUsed="1"/>
+    <w:lsdException w:name="Hyperlink" w:semiHidden="1" w:unhideWhenUsed="1"/>
+    <w:lsdException w:name="FollowedHyperlink" w:semiHidden="1" w:unhideWhenUsed="1"/>
+    <w:lsdException w:name="Strong" w:uiPriority="22" w:qFormat="1"/>
+    <w:lsdException w:name="Emphasis" w:uiPriority="20" w:qFormat="1"/>
+    <w:lsdException w:name="Document Map" w:semiHidden="1" w:unhideWhenUsed="1"/>
+    <w:lsdException w:name="Plain Text" w:semiHidden="1" w:unhideWhenUsed="1"/>
+    <w:lsdException w:name="E-mail Signature" w:semiHidden="1" w:unhideWhenUsed="1"/>
+    <w:lsdException w:name="HTML Top of Form" w:semiHidden="1" w:unhideWhenUsed="1"/>
+    <w:lsdException w:name="HTML Bottom of Form" w:semiHidden="1" w:unhideWhenUsed="1"/>
+    <w:lsdException w:name="Normal (Web)" w:semiHidden="1" w:unhideWhenUsed="1"/>
+    <w:lsdException w:name="HTML Acronym" w:semiHidden="1" w:unhideWhenUsed="1"/>
+    <w:lsdException w:name="HTML Address" w:semiHidden="1" w:unhideWhenUsed="1"/>
+    <w:lsdException w:name="HTML Cite" w:semiHidden="1" w:unhideWhenUsed="1"/>
+    <w:lsdException w:name="HTML Code" w:semiHidden="1" w:unhideWhenUsed="1"/>
+    <w:lsdException w:name="HTML Definition" w:semiHidden="1" w:unhideWhenUsed="1"/>
+    <w:lsdException w:name="HTML Keyboard" w:semiHidden="1" w:unhideWhenUsed="1"/>
+    <w:lsdException w:name="HTML Preformatted" w:semiHidden="1" w:unhideWhenUsed="1"/>
+    <w:lsdException w:name="HTML Sample" w:semiHidden="1" w:unhideWhenUsed="1"/>
+    <w:lsdException w:name="HTML Typewriter" w:semiHidden="1" w:unhideWhenUsed="1"/>
+    <w:lsdException w:name="HTML Variable" w:semiHidden="1" w:unhideWhenUsed="1"/>
+    <w:lsdException w:name="Normal Table" w:semiHidden="1" w:unhideWhenUsed="1"/>
+    <w:lsdException w:name="annotation subject" w:semiHidden="1" w:unhideWhenUsed="1"/>
+    <w:lsdException w:name="No List" w:semiHidden="1" w:unhideWhenUsed="1"/>
+    <w:lsdException w:name="Outline List 1" w:semiHidden="1" w:unhideWhenUsed="1"/>
+    <w:lsdException w:name="Outline List 2" w:semiHidden="1" w:unhideWhenUsed="1"/>
+    <w:lsdException w:name="Outline List 3" w:semiHidden="1" w:unhideWhenUsed="1"/>
+    <w:lsdException w:name="Table Simple 1" w:semiHidden="1" w:unhideWhenUsed="1"/>
+    <w:lsdException w:name="Table Simple 2" w:semiHidden="1" w:unhideWhenUsed="1"/>
+    <w:lsdException w:name="Table Simple 3" w:semiHidden="1" w:unhideWhenUsed="1"/>
+    <w:lsdException w:name="Table Classic 1" w:semiHidden="1" w:unhideWhenUsed="1"/>
+    <w:lsdException w:name="Table Classic 2" w:semiHidden="1" w:unhideWhenUsed="1"/>
+    <w:lsdException w:name="Table Classic 3" w:semiHidden="1" w:unhideWhenUsed="1"/>
+    <w:lsdException w:name="Table Classic 4" w:semiHidden="1" w:unhideWhenUsed="1"/>
+    <w:lsdException w:name="Table Colorful 1" w:semiHidden="1" w:unhideWhenUsed="1"/>
+    <w:lsdException w:name="Table Colorful 2" w:semiHidden="1" w:unhideWhenUsed="1"/>
+    <w:lsdException w:name="Table Colorful 3" w:semiHidden="1" w:unhideWhenUsed="1"/>
+    <w:lsdException w:name="Table Columns 1" w:semiHidden="1" w:unhideWhenUsed="1"/>
+    <w:lsdException w:name="Table Columns 2" w:semiHidden="1" w:unhideWhenUsed="1"/>
+    <w:lsdException w:name="Table Columns 3" w:semiHidden="1" w:unhideWhenUsed="1"/>
+    <w:lsdException w:name="Table Columns 4" w:semiHidden="1" w:unhideWhenUsed="1"/>
+    <w:lsdException w:name="Table Columns 5" w:semiHidden="1" w:unhideWhenUsed="1"/>
+    <w:lsdException w:name="Table Grid 1" w:semiHidden="1" w:unhideWhenUsed="1"/>
+    <w:lsdException w:name="Table Grid 2" w:semiHidden="1" w:unhideWhenUsed="1"/>
+    <w:lsdException w:name="Table Grid 3" w:semiHidden="1" w:unhideWhenUsed="1"/>
+    <w:lsdException w:name="Table Grid 4" w:semiHidden="1" w:unhideWhenUsed="1"/>
+    <w:lsdException w:name="Table Grid 5" w:semiHidden="1" w:unhideWhenUsed="1"/>
+    <w:lsdException w:name="Table Grid 6" w:semiHidden="1" w:unhideWhenUsed="1"/>
+    <w:lsdException w:name="Table Grid 7" w:semiHidden="1" w:unhideWhenUsed="1"/>
+    <w:lsdException w:name="Table Grid 8" w:semiHidden="1" w:unhideWhenUsed="1"/>
+    <w:lsdException w:name="Table List 1" w:semiHidden="1" w:unhideWhenUsed="1"/>
+    <w:lsdException w:name="Table List 2" w:semiHidden="1" w:unhideWhenUsed="1"/>
+    <w:lsdException w:name="Table List 3" w:semiHidden="1" w:unhideWhenUsed="1"/>
+    <w:lsdException w:name="Table List 4" w:semiHidden="1" w:unhideWhenUsed="1"/>
+    <w:lsdException w:name="Table List 5" w:semiHidden="1" w:unhideWhenUsed="1"/>
+    <w:lsdException w:name="Table List 6" w:semiHidden="1" w:unhideWhenUsed="1"/>
+    <w:lsdException w:name="Table List 7" w:semiHidden="1" w:unhideWhenUsed="1"/>
+    <w:lsdException w:name="Table List 8" w:semiHidden="1" w:unhideWhenUsed="1"/>
+    <w:lsdException w:name="Table 3D effects 1" w:semiHidden="1" w:unhideWhenUsed="1"/>
+    <w:lsdException w:name="Table 3D effects 2" w:semiHidden="1" w:unhideWhenUsed="1"/>
+    <w:lsdException w:name="Table 3D effects 3" w:semiHidden="1" w:unhideWhenUsed="1"/>
+    <w:lsdException w:name="Table Contemporary" w:semiHidden="1" w:unhideWhenUsed="1"/>
+    <w:lsdException w:name="Table Elegant" w:semiHidden="1" w:unhideWhenUsed="1"/>
+    <w:lsdException w:name="Table Professional" w:semiHidden="1" w:unhideWhenUsed="1"/>
+    <w:lsdException w:name="Table Subtle 1" w:semiHidden="1" w:unhideWhenUsed="1"/>
+    <w:lsdException w:name="Table Subtle 2" w:semiHidden="1" w:unhideWhenUsed="1"/>
+    <w:lsdException w:name="Table Web 1" w:semiHidden="1" w:unhideWhenUsed="1"/>
+    <w:lsdException w:name="Table Web 2" w:semiHidden="1" w:unhideWhenUsed="1"/>
+    <w:lsdException w:name="Table Web 3" w:semiHidden="1" w:unhideWhenUsed="1"/>
+    <w:lsdException w:name="Balloon Text" w:semiHidden="1" w:unhideWhenUsed="1"/>
+    <w:lsdException w:name="Table Grid" w:uiPriority="59"/>
+    <w:lsdException w:name="Table Theme" w:semiHidden="1" w:unhideWhenUsed="1"/>
+    <w:lsdException w:name="Placeholder Text" w:semiHidden="1"/>
+    <w:lsdException w:name="No Spacing" w:uiPriority="1" w:qFormat="1"/>
+    <w:lsdException w:name="Light Shading" w:uiPriority="60"/>
+    <w:lsdException w:name="Light List" w:uiPriority="61"/>
+    <w:lsdException w:name="Light Grid" w:uiPriority="62"/>
+    <w:lsdException w:name="Medium Shading 1" w:uiPriority="63"/>
+    <w:lsdException w:name="Medium Shading 2" w:uiPriority="64"/>
+    <w:lsdException w:name="Medium List 1" w:uiPriority="65"/>
+    <w:lsdException w:name="Medium List 2" w:uiPriority="66"/>
+    <w:lsdException w:name="Medium Grid 1" w:uiPriority="67"/>
+    <w:lsdException w:name="Medium Grid 2" w:uiPriority="68"/>
+    <w:lsdException w:name="Medium Grid 3" w:uiPriority="69"/>
+    <w:lsdException w:name="Dark List" w:uiPriority="70"/>
+    <w:lsdException w:name="Colorful Shading" w:uiPriority="71"/>
+    <w:lsdException w:name="Colorful List" w:uiPriority="72"/>
+    <w:lsdException w:name="Colorful Grid" w:uiPriority="73"/>
+    <w:lsdException w:name="Light Shading Accent 1" w:uiPriority="60"/>
+    <w:lsdException w:name="Light List Accent 1" w:uiPriority="61"/>
+    <w:lsdException w:name="Light Grid Accent 1" w:uiPriority="62"/>
+    <w:lsdException w:name="Medium Shading 1 Accent 1" w:uiPriority="63"/>
+    <w:lsdException w:name="Medium Shading 2 Accent 1" w:uiPriority="64"/>
+    <w:lsdException w:name="Medium List 1 Accent 1" w:uiPriority="65"/>
+    <w:lsdException w:name="Revision" w:semiHidden="1"/>
+    <w:lsdException w:name="List Paragraph" w:uiPriority="34" w:qFormat="1"/>
+    <w:lsdException w:name="Quote" w:uiPriority="29" w:qFormat="1"/>
+    <w:lsdException w:name="Intense Quote" w:uiPriority="30" w:qFormat="1"/>
+    <w:lsdException w:name="Medium List 2 Accent 1" w:uiPriority="66"/>
+    <w:lsdException w:name="Medium Grid 1 Accent 1" w:uiPriority="67"/>
+    <w:lsdException w:name="Medium Grid 2 Accent 1" w:uiPriority="68"/>
+    <w:lsdException w:name="Medium Grid 3 Accent 1" w:uiPriority="69"/>
+    <w:lsdException w:name="Dark List Accent 1" w:uiPriority="70"/>
+    <w:lsdException w:name="Colorful Shading Accent 1" w:uiPriority="71"/>
+    <w:lsdException w:name="Colorful List Accent 1" w:uiPriority="72"/>
+    <w:lsdException w:name="Colorful Grid Accent 1" w:uiPriority="73"/>
+    <w:lsdException w:name="Light Shading Accent 2" w:uiPriority="60"/>
+    <w:lsdException w:name="Light List Accent 2" w:uiPriority="61"/>
+    <w:lsdException w:name="Light Grid Accent 2" w:uiPriority="62"/>
+    <w:lsdException w:name="Medium Shading 1 Accent 2" w:uiPriority="63"/>
+    <w:lsdException w:name="Medium Shading 2 Accent 2" w:uiPriority="64"/>
+    <w:lsdException w:name="Medium List 1 Accent 2" w:uiPriority="65"/>
+    <w:lsdException w:name="Medium List 2 Accent 2" w:uiPriority="66"/>
+    <w:lsdException w:name="Medium Grid 1 Accent 2" w:uiPriority="67"/>
+    <w:lsdException w:name="Medium Grid 2 Accent 2" w:uiPriority="68"/>
+    <w:lsdException w:name="Medium Grid 3 Accent 2" w:uiPriority="69"/>
+    <w:lsdException w:name="Dark List Accent 2" w:uiPriority="70"/>
+    <w:lsdException w:name="Colorful Shading Accent 2" w:uiPriority="71"/>
+    <w:lsdException w:name="Colorful List Accent 2" w:uiPriority="72"/>
+    <w:lsdException w:name="Colorful Grid Accent 2" w:uiPriority="73"/>
+    <w:lsdException w:name="Light Shading Accent 3" w:uiPriority="60"/>
+    <w:lsdException w:name="Light List Accent 3" w:uiPriority="61"/>
+    <w:lsdException w:name="Light Grid Accent 3" w:uiPriority="62"/>
+    <w:lsdException w:name="Medium Shading 1 Accent 3" w:uiPriority="63"/>
+    <w:lsdException w:name="Medium Shading 2 Accent 3" w:uiPriority="64"/>
+    <w:lsdException w:name="Medium List 1 Accent 3" w:uiPriority="65"/>
+    <w:lsdException w:name="Medium List 2 Accent 3" w:uiPriority="66"/>
+    <w:lsdException w:name="Medium Grid 1 Accent 3" w:uiPriority="67"/>
+    <w:lsdException w:name="Medium Grid 2 Accent 3" w:uiPriority="68"/>
+    <w:lsdException w:name="Medium Grid 3 Accent 3" w:uiPriority="69"/>
+    <w:lsdException w:name="Dark List Accent 3" w:uiPriority="70"/>
+    <w:lsdException w:name="Colorful Shading Accent 3" w:uiPriority="71"/>
+    <w:lsdException w:name="Colorful List Accent 3" w:uiPriority="72"/>
+    <w:lsdException w:name="Colorful Grid Accent 3" w:uiPriority="73"/>
+    <w:lsdException w:name="Light Shading Accent 4" w:uiPriority="60"/>
+    <w:lsdException w:name="Light List Accent 4" w:uiPriority="61"/>
+    <w:lsdException w:name="Light Grid Accent 4" w:uiPriority="62"/>
+    <w:lsdException w:name="Medium Shading 1 Accent 4" w:uiPriority="63"/>
+    <w:lsdException w:name="Medium Shading 2 Accent 4" w:uiPriority="64"/>
+    <w:lsdException w:name="Medium List 1 Accent 4" w:uiPriority="65"/>
+    <w:lsdException w:name="Medium List 2 Accent 4" w:uiPriority="66"/>
+    <w:lsdException w:name="Medium Grid 1 Accent 4" w:uiPriority="67"/>
+    <w:lsdException w:name="Medium Grid 2 Accent 4" w:uiPriority="68"/>
+    <w:lsdException w:name="Medium Grid 3 Accent 4" w:uiPriority="69"/>
+    <w:lsdException w:name="Dark List Accent 4" w:uiPriority="70"/>
+    <w:lsdException w:name="Colorful Shading Accent 4" w:uiPriority="71"/>
+    <w:lsdException w:name="Colorful List Accent 4" w:uiPriority="72"/>
+    <w:lsdException w:name="Colorful Grid Accent 4" w:uiPriority="73"/>
+    <w:lsdException w:name="Light Shading Accent 5" w:uiPriority="60"/>
+    <w:lsdException w:name="Light List Accent 5" w:uiPriority="61"/>
+    <w:lsdException w:name="Light Grid Accent 5" w:uiPriority="62"/>
+    <w:lsdException w:name="Medium Shading 1 Accent 5" w:uiPriority="63"/>
+    <w:lsdException w:name="Medium Shading 2 Accent 5" w:uiPriority="64"/>
+    <w:lsdException w:name="Medium List 1 Accent 5" w:uiPriority="65"/>
+    <w:lsdException w:name="Medium List 2 Accent 5" w:uiPriority="66"/>
+    <w:lsdException w:name="Medium Grid 1 Accent 5" w:uiPriority="67"/>
+    <w:lsdException w:name="Medium Grid 2 Accent 5" w:uiPriority="68"/>
+    <w:lsdException w:name="Medium Grid 3 Accent 5" w:uiPriority="69"/>
+    <w:lsdException w:name="Dark List Accent 5" w:uiPriority="70"/>
+    <w:lsdException w:name="Colorful Shading Accent 5" w:uiPriority="71"/>
+    <w:lsdException w:name="Colorful List Accent 5" w:uiPriority="72"/>
+    <w:lsdException w:name="Colorful Grid Accent 5" w:uiPriority="73"/>
+    <w:lsdException w:name="Light Shading Accent 6" w:uiPriority="60"/>
+    <w:lsdException w:name="Light List Accent 6" w:uiPriority="61"/>
+    <w:lsdException w:name="Light Grid Accent 6" w:uiPriority="62"/>
+    <w:lsdException w:name="Medium Shading 1 Accent 6" w:uiPriority="63"/>
+    <w:lsdException w:name="Medium Shading 2 Accent 6" w:uiPriority="64"/>
+    <w:lsdException w:name="Medium List 1 Accent 6" w:uiPriority="65"/>
+    <w:lsdException w:name="Medium List 2 Accent 6" w:uiPriority="66"/>
+    <w:lsdException w:name="Medium Grid 1 Accent 6" w:uiPriority="67"/>
+    <w:lsdException w:name="Medium Grid 2 Accent 6" w:uiPriority="68"/>
+    <w:lsdException w:name="Medium Grid 3 Accent 6" w:uiPriority="69"/>
+    <w:lsdException w:name="Dark List Accent 6" w:uiPriority="70"/>
+    <w:lsdException w:name="Colorful Shading Accent 6" w:uiPriority="71"/>
+    <w:lsdException w:name="Colorful List Accent 6" w:uiPriority="72"/>
+    <w:lsdException w:name="Colorful Grid Accent 6" w:uiPriority="73"/>
+    <w:lsdException w:name="Subtle Emphasis" w:uiPriority="19" w:qFormat="1"/>
+    <w:lsdException w:name="Intense Emphasis" w:uiPriority="21" w:qFormat="1"/>
+    <w:lsdException w:name="Subtle Reference" w:uiPriority="31" w:qFormat="1"/>
+    <w:lsdException w:name="Intense Reference" w:uiPriority="32" w:qFormat="1"/>
+    <w:lsdException w:name="Book Title" w:uiPriority="33" w:qFormat="1"/>
+    <w:lsdException w:name="Bibliography" w:semiHidden="1" w:uiPriority="37" w:unhideWhenUsed="1"/>
+    <w:lsdException w:name="TOC Heading" w:semiHidden="1" w:uiPriority="39" w:unhideWhenUsed="1" w:qFormat="1"/>
+    <w:lsdException w:name="Plain Table 1" w:uiPriority="41"/>
+    <w:lsdException w:name="Plain Table 2" w:uiPriority="42"/>
+    <w:lsdException w:name="Plain Table 3" w:uiPriority="43"/>
+    <w:lsdException w:name="Plain Table 4" w:uiPriority="44"/>
+    <w:lsdException w:name="Plain Table 5" w:uiPriority="45"/>
+    <w:lsdException w:name="Grid Table Light" w:uiPriority="40"/>
+    <w:lsdException w:name="Grid Table 1 Light" w:uiPriority="46"/>
+    <w:lsdException w:name="Grid Table 2" w:uiPriority="47"/>
+    <w:lsdException w:name="Grid Table 3" w:uiPriority="48"/>
+    <w:lsdException w:name="Grid Table 4" w:uiPriority="49"/>
+    <w:lsdException w:name="Grid Table 5 Dark" w:uiPriority="50"/>
+    <w:lsdException w:name="Grid Table 6 Colorful" w:uiPriority="51"/>
+    <w:lsdException w:name="Grid Table 7 Colorful" w:uiPriority="52"/>
+    <w:lsdException w:name="Grid Table 1 Light Accent 1" w:uiPriority="46"/>
+    <w:lsdException w:name="Grid Table 2 Accent 1" w:uiPriority="47"/>
+    <w:lsdException w:name="Grid Table 3 Accent 1" w:uiPriority="48"/>
+    <w:lsdException w:name="Grid Table 4 Accent 1" w:uiPriority="49"/>
+    <w:lsdException w:name="Grid Table 5 Dark Accent 1" w:uiPriority="50"/>
+    <w:lsdException w:name="Grid Table 6 Colorful Accent 1" w:uiPriority="51"/>
+    <w:lsdException w:name="Grid Table 7 Colorful Accent 1" w:uiPriority="52"/>
+    <w:lsdException w:name="Grid Table 1 Light Accent 2" w:uiPriority="46"/>
+    <w:lsdException w:name="Grid Table 2 Accent 2" w:uiPriority="47"/>
+    <w:lsdException w:name="Grid Table 3 Accent 2" w:uiPriority="48"/>
+    <w:lsdException w:name="Grid Table 4 Accent 2" w:uiPriority="49"/>
+    <w:lsdException w:name="Grid Table 5 Dark Accent 2" w:uiPriority="50"/>
+    <w:lsdException w:name="Grid Table 6 Colorful Accent 2" w:uiPriority="51"/>
+    <w:lsdException w:name="Grid Table 7 Colorful Accent 2" w:uiPriority="52"/>
+    <w:lsdException w:name="Grid Table 1 Light Accent 3" w:uiPriority="46"/>
+    <w:lsdException w:name="Grid Table 2 Accent 3" w:uiPriority="47"/>
+    <w:lsdException w:name="Grid Table 3 Accent 3" w:uiPriority="48"/>
+    <w:lsdException w:name="Grid Table 4 Accent 3" w:uiPriority="49"/>
+    <w:lsdException w:name="Grid Table 5 Dark Accent 3" w:uiPriority="50"/>
+    <w:lsdException w:name="Grid Table 6 Colorful Accent 3" w:uiPriority="51"/>
+    <w:lsdException w:name="Grid Table 7 Colorful Accent 3" w:uiPriority="52"/>
+    <w:lsdException w:name="Grid Table 1 Light Accent 4" w:uiPriority="46"/>
+    <w:lsdException w:name="Grid Table 2 Accent 4" w:uiPriority="47"/>
+    <w:lsdException w:name="Grid Table 3 Accent 4" w:uiPriority="48"/>
+    <w:lsdException w:name="Grid Table 4 Accent 4" w:uiPriority="49"/>
+    <w:lsdException w:name="Grid Table 5 Dark Accent 4" w:uiPriority="50"/>
+    <w:lsdException w:name="Grid Table 6 Colorful Accent 4" w:uiPriority="51"/>
+    <w:lsdException w:name="Grid Table 7 Colorful Accent 4" w:uiPriority="52"/>
+    <w:lsdException w:name="Grid Table 1 Light Accent 5" w:uiPriority="46"/>
+    <w:lsdException w:name="Grid Table 2 Accent 5" w:uiPriority="47"/>
+    <w:lsdException w:name="Grid Table 3 Accent 5" w:uiPriority="48"/>
+    <w:lsdException w:name="Grid Table 4 Accent 5" w:uiPriority="49"/>
+    <w:lsdException w:name="Grid Table 5 Dark Accent 5" w:uiPriority="50"/>
+    <w:lsdException w:name="Grid Table 6 Colorful Accent 5" w:uiPriority="51"/>
+    <w:lsdException w:name="Grid Table 7 Colorful Accent 5" w:uiPriority="52"/>
+    <w:lsdException w:name="Grid Table 1 Light Accent 6" w:uiPriority="46"/>
+    <w:lsdException w:name="Grid Table 2 Accent 6" w:uiPriority="47"/>
+    <w:lsdException w:name="Grid Table 3 Accent 6" w:uiPriority="48"/>
+    <w:lsdException w:name="Grid Table 4 Accent 6" w:uiPriority="49"/>
+    <w:lsdException w:name="Grid Table 5 Dark Accent 6" w:uiPriority="50"/>
+    <w:lsdException w:name="Grid Table 6 Colorful Accent 6" w:uiPriority="51"/>
+    <w:lsdException w:name="Grid Table 7 Colorful Accent 6" w:uiPriority="52"/>
+    <w:lsdException w:name="List Table 1 Light" w:uiPriority="46"/>
+    <w:lsdException w:name="List Table 2" w:uiPriority="47"/>
+    <w:lsdException w:name="List Table 3" w:uiPriority="48"/>
+    <w:lsdException w:name="List Table 4" w:uiPriority="49"/>
+    <w:lsdException w:name="List Table 5 Dark" w:uiPriority="50"/>
+    <w:lsdException w:name="List Table 6 Colorful" w:uiPriority="51"/>
+    <w:lsdException w:name="List Table 7 Colorful" w:uiPriority="52"/>
+    <w:lsdException w:name="List Table 1 Light Accent 1" w:uiPriority="46"/>
+    <w:lsdException w:name="List Table 2 Accent 1" w:uiPriority="47"/>
+    <w:lsdException w:name="List Table 3 Accent 1" w:uiPriority="48"/>
+    <w:lsdException w:name="List Table 4 Accent 1" w:uiPriority="49"/>
+    <w:lsdException w:name="List Table 5 Dark Accent 1" w:uiPriority="50"/>
+    <w:lsdException w:name="List Table 6 Colorful Accent 1" w:uiPriority="51"/>
+    <w:lsdException w:name="List Table 7 Colorful Accent 1" w:uiPriority="52"/>
+    <w:lsdException w:name="List Table 1 Light Accent 2" w:uiPriority="46"/>
+    <w:lsdException w:name="List Table 2 Accent 2" w:uiPriority="47"/>
+    <w:lsdException w:name="List Table 3 Accent 2" w:uiPriority="48"/>
+    <w:lsdException w:name="List Table 4 Accent 2" w:uiPriority="49"/>
+    <w:lsdException w:name="List Table 5 Dark Accent 2" w:uiPriority="50"/>
+    <w:lsdException w:name="List Table 6 Colorful Accent 2" w:uiPriority="51"/>
+    <w:lsdException w:name="List Table 7 Colorful Accent 2" w:uiPriority="52"/>
+    <w:lsdException w:name="List Table 1 Light Accent 3" w:uiPriority="46"/>
+    <w:lsdException w:name="List Table 2 Accent 3" w:uiPriority="47"/>
+    <w:lsdException w:name="List Table 3 Accent 3" w:uiPriority="48"/>
+    <w:lsdException w:name="List Table 4 Accent 3" w:uiPriority="49"/>
+    <w:lsdException w:name="List Table 5 Dark Accent 3" w:uiPriority="50"/>
+    <w:lsdException w:name="List Table 6 Colorful Accent 3" w:uiPriority="51"/>
+    <w:lsdException w:name="List Table 7 Colorful Accent 3" w:uiPriority="52"/>
+    <w:lsdException w:name="List Table 1 Light Accent 4" w:uiPriority="46"/>
+    <w:lsdException w:name="List Table 2 Accent 4" w:uiPriority="47"/>
+    <w:lsdException w:name="List Table 3 Accent 4" w:uiPriority="48"/>
+    <w:lsdException w:name="List Table 4 Accent 4" w:uiPriority="49"/>
+    <w:lsdException w:name="List Table 5 Dark Accent 4" w:uiPriority="50"/>
+    <w:lsdException w:name="List Table 6 Colorful Accent 4" w:uiPriority="51"/>
+    <w:lsdException w:name="List Table 7 Colorful Accent 4" w:uiPriority="52"/>
+    <w:lsdException w:name="List Table 1 Light Accent 5" w:uiPriority="46"/>
+    <w:lsdException w:name="List Table 2 Accent 5" w:uiPriority="47"/>
+    <w:lsdException w:name="List Table 3 Accent 5" w:uiPriority="48"/>
+    <w:lsdException w:name="List Table 4 Accent 5" w:uiPriority="49"/>
+    <w:lsdException w:name="List Table 5 Dark Accent 5" w:uiPriority="50"/>
+    <w:lsdException w:name="List Table 6 Colorful Accent 5" w:uiPriority="51"/>
+    <w:lsdException w:name="List Table 7 Colorful Accent 5" w:uiPriority="52"/>
+    <w:lsdException w:name="List Table 1 Light Accent 6" w:uiPriority="46"/>
+    <w:lsdException w:name="List Table 2 Accent 6" w:uiPriority="47"/>
+    <w:lsdException w:name="List Table 3 Accent 6" w:uiPriority="48"/>
+    <w:lsdException w:name="List Table 4 Accent 6" w:uiPriority="49"/>
+    <w:lsdException w:name="List Table 5 Dark Accent 6" w:uiPriority="50"/>
+    <w:lsdException w:name="List Table 6 Colorful Accent 6" w:uiPriority="51"/>
+    <w:lsdException w:name="List Table 7 Colorful Accent 6" w:uiPriority="52"/>
+    <w:lsdException w:name="Mention" w:semiHidden="1" w:unhideWhenUsed="1"/>
   </w:latentStyles>
   <w:style w:type="paragraph" w:default="1" w:styleId="Normal">
     <w:name w:val="Normal"/>

</xml_diff>